<commit_message>
update resume with usitcc award
</commit_message>
<xml_diff>
--- a/resume-2019.docx
+++ b/resume-2019.docx
@@ -7,7 +7,6 @@
         <w:spacing w:line="276" w:lineRule="auto"/>
         <w:rPr>
           <w:b/>
-          <w:color w:val="C00000"/>
           <w:sz w:val="32"/>
           <w:szCs w:val="32"/>
           <w:u w:val="single"/>
@@ -17,7 +16,6 @@
         <w:rPr>
           <w:b/>
           <w:bCs/>
-          <w:color w:val="C00000"/>
           <w:sz w:val="32"/>
           <w:szCs w:val="32"/>
           <w:u w:val="single"/>
@@ -27,7 +25,11 @@
     </w:p>
     <w:p>
       <w:pPr>
-        <w:ind w:left="720" w:hanging="720"/>
+        <w:pStyle w:val="ListParagraph"/>
+        <w:numPr>
+          <w:ilvl w:val="0"/>
+          <w:numId w:val="2"/>
+        </w:numPr>
         <w:rPr>
           <w:b/>
           <w:sz w:val="24"/>
@@ -101,38 +103,38 @@
         <w:rPr>
           <w:sz w:val="24"/>
         </w:rPr>
-        <w:t xml:space="preserve">I manage the club’s website and </w:t>
-      </w:r>
-      <w:r>
-        <w:rPr>
-          <w:sz w:val="24"/>
-        </w:rPr>
-        <w:t>host prep courses</w:t>
-      </w:r>
-      <w:r>
-        <w:rPr>
-          <w:sz w:val="24"/>
-        </w:rPr>
-        <w:t xml:space="preserve"> for USITCC </w:t>
-      </w:r>
-      <w:r>
-        <w:rPr>
-          <w:sz w:val="24"/>
-        </w:rPr>
-        <w:t>events</w:t>
-      </w:r>
-      <w:r>
-        <w:rPr>
-          <w:sz w:val="24"/>
-        </w:rPr>
-        <w:t>.</w:t>
-      </w:r>
-      <w:r>
-        <w:rPr>
-          <w:b/>
-          <w:sz w:val="24"/>
-        </w:rPr>
-        <w:t xml:space="preserve"> </w:t>
+        <w:t>my duties include</w:t>
+      </w:r>
+      <w:r>
+        <w:rPr>
+          <w:sz w:val="24"/>
+        </w:rPr>
+        <w:t xml:space="preserve"> manage</w:t>
+      </w:r>
+      <w:r>
+        <w:rPr>
+          <w:sz w:val="24"/>
+        </w:rPr>
+        <w:t>ment of</w:t>
+      </w:r>
+      <w:r>
+        <w:rPr>
+          <w:sz w:val="24"/>
+        </w:rPr>
+        <w:t xml:space="preserve"> the club’s website</w:t>
+      </w:r>
+      <w:r>
+        <w:rPr>
+          <w:sz w:val="24"/>
+        </w:rPr>
+        <w:t xml:space="preserve"> and event calendar.</w:t>
+      </w:r>
+      <w:r>
+        <w:rPr>
+          <w:b/>
+          <w:sz w:val="24"/>
+        </w:rPr>
+        <w:br/>
       </w:r>
       <w:r>
         <w:rPr>
@@ -140,22 +142,20 @@
           <w:sz w:val="24"/>
         </w:rPr>
         <w:t>Eat 'em up Cats!</w:t>
+      </w:r>
+      <w:r>
+        <w:rPr>
+          <w:b/>
+          <w:sz w:val="24"/>
+        </w:rPr>
+        <w:br/>
       </w:r>
     </w:p>
     <w:p>
       <w:pPr>
-        <w:ind w:left="720" w:hanging="720"/>
-        <w:rPr>
-          <w:sz w:val="24"/>
-        </w:rPr>
-      </w:pPr>
-    </w:p>
-    <w:p>
-      <w:pPr>
         <w:spacing w:line="276" w:lineRule="auto"/>
         <w:rPr>
           <w:b/>
-          <w:color w:val="C00000"/>
           <w:sz w:val="32"/>
           <w:szCs w:val="32"/>
           <w:u w:val="single"/>
@@ -164,20 +164,21 @@
       <w:r>
         <w:rPr>
           <w:b/>
-          <w:color w:val="C00000"/>
           <w:sz w:val="32"/>
           <w:szCs w:val="32"/>
           <w:u w:val="single"/>
         </w:rPr>
         <w:t>EXPERIENCE</w:t>
       </w:r>
-      <w:bookmarkStart w:id="0" w:name="_GoBack"/>
-      <w:bookmarkEnd w:id="0"/>
     </w:p>
     <w:p>
       <w:pPr>
+        <w:pStyle w:val="ListParagraph"/>
+        <w:numPr>
+          <w:ilvl w:val="0"/>
+          <w:numId w:val="2"/>
+        </w:numPr>
         <w:spacing w:line="276" w:lineRule="auto"/>
-        <w:ind w:left="720" w:hanging="720"/>
         <w:rPr>
           <w:sz w:val="24"/>
         </w:rPr>
@@ -253,13 +254,19 @@
         <w:rPr>
           <w:sz w:val="24"/>
         </w:rPr>
-        <w:t xml:space="preserve"> kids about</w:t>
-      </w:r>
-      <w:r>
-        <w:rPr>
-          <w:sz w:val="24"/>
-        </w:rPr>
-        <w:t xml:space="preserve"> programming, game design, and </w:t>
+        <w:t xml:space="preserve"> kids</w:t>
+      </w:r>
+      <w:r>
+        <w:rPr>
+          <w:sz w:val="24"/>
+        </w:rPr>
+        <w:t xml:space="preserve"> aged 7 to 14</w:t>
+      </w:r>
+      <w:r>
+        <w:rPr>
+          <w:sz w:val="24"/>
+        </w:rPr>
+        <w:t xml:space="preserve"> about programming, game design, and </w:t>
       </w:r>
       <w:r>
         <w:rPr>
@@ -271,43 +278,83 @@
         <w:rPr>
           <w:sz w:val="24"/>
         </w:rPr>
-        <w:t xml:space="preserve"> I led camps covering Minecraft modding</w:t>
-      </w:r>
-      <w:r>
-        <w:rPr>
-          <w:sz w:val="24"/>
-        </w:rPr>
-        <w:t xml:space="preserve"> (Java)</w:t>
-      </w:r>
-      <w:r>
-        <w:rPr>
-          <w:sz w:val="24"/>
-        </w:rPr>
-        <w:t>, Unity VR</w:t>
-      </w:r>
-      <w:r>
-        <w:rPr>
-          <w:sz w:val="24"/>
-        </w:rPr>
-        <w:t xml:space="preserve"> (C#), </w:t>
-      </w:r>
-      <w:r>
-        <w:rPr>
-          <w:sz w:val="24"/>
-        </w:rPr>
-        <w:t>and beginner Python classes.</w:t>
-      </w:r>
-      <w:r>
-        <w:rPr>
-          <w:sz w:val="24"/>
-        </w:rPr>
-        <w:t xml:space="preserve"> While at F2LC, I assisted in successfully pushing over 30 camp outlines onto GitHub, eliminating the need for paper handouts for students.</w:t>
+        <w:t xml:space="preserve"> I led camps covering Minecraft modding (Java), Unity V</w:t>
+      </w:r>
+      <w:r>
+        <w:rPr>
+          <w:sz w:val="24"/>
+        </w:rPr>
+        <w:t xml:space="preserve">irtual </w:t>
+      </w:r>
+      <w:r>
+        <w:rPr>
+          <w:sz w:val="24"/>
+        </w:rPr>
+        <w:t>R</w:t>
+      </w:r>
+      <w:r>
+        <w:rPr>
+          <w:sz w:val="24"/>
+        </w:rPr>
+        <w:t>eality</w:t>
+      </w:r>
+      <w:r>
+        <w:rPr>
+          <w:sz w:val="24"/>
+        </w:rPr>
+        <w:t xml:space="preserve"> (C#), and beginner Python classes.</w:t>
+      </w:r>
+      <w:r>
+        <w:rPr>
+          <w:sz w:val="24"/>
+        </w:rPr>
+        <w:t xml:space="preserve"> I assisted in successfully </w:t>
+      </w:r>
+      <w:r>
+        <w:rPr>
+          <w:sz w:val="24"/>
+        </w:rPr>
+        <w:t xml:space="preserve">increasing accessibility to and standardization of curriculum by writing documentation for camp </w:t>
+      </w:r>
+      <w:r>
+        <w:rPr>
+          <w:sz w:val="24"/>
+        </w:rPr>
+        <w:t xml:space="preserve">outlines onto GitHub, </w:t>
+      </w:r>
+      <w:r>
+        <w:rPr>
+          <w:sz w:val="24"/>
+        </w:rPr>
+        <w:t xml:space="preserve">thus </w:t>
+      </w:r>
+      <w:r>
+        <w:rPr>
+          <w:sz w:val="24"/>
+        </w:rPr>
+        <w:t xml:space="preserve">eliminating the need for paper </w:t>
+      </w:r>
+      <w:r>
+        <w:rPr>
+          <w:sz w:val="24"/>
+        </w:rPr>
+        <w:t>handouts</w:t>
+      </w:r>
+      <w:r>
+        <w:rPr>
+          <w:sz w:val="24"/>
+        </w:rPr>
+        <w:t>.</w:t>
       </w:r>
     </w:p>
     <w:p>
       <w:pPr>
+        <w:pStyle w:val="ListParagraph"/>
+        <w:numPr>
+          <w:ilvl w:val="0"/>
+          <w:numId w:val="2"/>
+        </w:numPr>
         <w:spacing w:line="276" w:lineRule="auto"/>
-        <w:ind w:left="720" w:hanging="720"/>
         <w:rPr>
           <w:sz w:val="24"/>
         </w:rPr>
@@ -342,13 +389,7 @@
         <w:rPr>
           <w:sz w:val="24"/>
         </w:rPr>
-        <w:t xml:space="preserve">I </w:t>
-      </w:r>
-      <w:r>
-        <w:rPr>
-          <w:sz w:val="24"/>
-        </w:rPr>
-        <w:t>am currently</w:t>
+        <w:t>I am an Undergraduate Instructional Assistant at Texas State</w:t>
       </w:r>
       <w:r>
         <w:rPr>
@@ -360,13 +401,25 @@
         <w:rPr>
           <w:sz w:val="24"/>
         </w:rPr>
-        <w:t>an Undergraduate Instructional Assistant at Texas State</w:t>
-      </w:r>
-      <w:r>
-        <w:rPr>
-          <w:sz w:val="24"/>
-        </w:rPr>
-        <w:t>. I</w:t>
+        <w:t>for the CIS &amp; QMST department</w:t>
+      </w:r>
+      <w:r>
+        <w:rPr>
+          <w:sz w:val="24"/>
+        </w:rPr>
+        <w:t xml:space="preserve">. I </w:t>
+      </w:r>
+      <w:r>
+        <w:rPr>
+          <w:sz w:val="24"/>
+        </w:rPr>
+        <w:t>tutor students</w:t>
+      </w:r>
+      <w:r>
+        <w:rPr>
+          <w:sz w:val="24"/>
+        </w:rPr>
+        <w:t>,</w:t>
       </w:r>
       <w:r>
         <w:rPr>
@@ -378,13 +431,7 @@
         <w:rPr>
           <w:sz w:val="24"/>
         </w:rPr>
-        <w:t xml:space="preserve">help </w:t>
-      </w:r>
-      <w:r>
-        <w:rPr>
-          <w:sz w:val="24"/>
-        </w:rPr>
-        <w:t>manage</w:t>
+        <w:t>oversee</w:t>
       </w:r>
       <w:r>
         <w:rPr>
@@ -396,61 +443,49 @@
         <w:rPr>
           <w:sz w:val="24"/>
         </w:rPr>
-        <w:t>, assist with proctoring, and tutor</w:t>
-      </w:r>
-      <w:r>
-        <w:rPr>
-          <w:sz w:val="24"/>
-        </w:rPr>
-        <w:t xml:space="preserve"> students for the CIS &amp; QMST departmen</w:t>
-      </w:r>
-      <w:r>
-        <w:rPr>
-          <w:sz w:val="24"/>
-        </w:rPr>
-        <w:t>t</w:t>
-      </w:r>
-      <w:r>
-        <w:rPr>
-          <w:sz w:val="24"/>
-        </w:rPr>
-        <w:t xml:space="preserve">. I </w:t>
-      </w:r>
-      <w:r>
-        <w:rPr>
-          <w:sz w:val="24"/>
-        </w:rPr>
-        <w:t>am one of two “Subject Matter Expert</w:t>
-      </w:r>
-      <w:r>
-        <w:rPr>
-          <w:sz w:val="24"/>
-        </w:rPr>
-        <w:t>s</w:t>
-      </w:r>
-      <w:r>
-        <w:rPr>
-          <w:sz w:val="24"/>
-        </w:rPr>
-        <w:t>”</w:t>
-      </w:r>
-      <w:r>
-        <w:rPr>
-          <w:sz w:val="24"/>
-        </w:rPr>
-        <w:t xml:space="preserve"> </w:t>
-      </w:r>
-      <w:r>
-        <w:rPr>
-          <w:sz w:val="24"/>
-        </w:rPr>
-        <w:t>for</w:t>
-      </w:r>
-      <w:r>
-        <w:rPr>
-          <w:sz w:val="24"/>
-        </w:rPr>
-        <w:t xml:space="preserve"> </w:t>
+        <w:t xml:space="preserve">, </w:t>
+      </w:r>
+      <w:r>
+        <w:rPr>
+          <w:sz w:val="24"/>
+        </w:rPr>
+        <w:t>and proctor exams</w:t>
+      </w:r>
+      <w:r>
+        <w:rPr>
+          <w:sz w:val="24"/>
+        </w:rPr>
+        <w:t xml:space="preserve"> when needed</w:t>
+      </w:r>
+      <w:r>
+        <w:rPr>
+          <w:sz w:val="24"/>
+        </w:rPr>
+        <w:t xml:space="preserve">. I am </w:t>
+      </w:r>
+      <w:r>
+        <w:rPr>
+          <w:sz w:val="24"/>
+        </w:rPr>
+        <w:t>a ‘</w:t>
+      </w:r>
+      <w:r>
+        <w:rPr>
+          <w:sz w:val="24"/>
+        </w:rPr>
+        <w:t>Subject Matter Expert</w:t>
+      </w:r>
+      <w:r>
+        <w:rPr>
+          <w:sz w:val="24"/>
+        </w:rPr>
+        <w:t>’</w:t>
+      </w:r>
+      <w:r>
+        <w:rPr>
+          <w:sz w:val="24"/>
+        </w:rPr>
+        <w:t xml:space="preserve"> for </w:t>
       </w:r>
       <w:r>
         <w:rPr>
@@ -462,24 +497,32 @@
         <w:rPr>
           <w:sz w:val="24"/>
         </w:rPr>
-        <w:t xml:space="preserve"> programming.</w:t>
+        <w:t xml:space="preserve"> programming</w:t>
+      </w:r>
+      <w:r>
+        <w:rPr>
+          <w:sz w:val="24"/>
+        </w:rPr>
+        <w:t xml:space="preserve"> assistance</w:t>
+      </w:r>
+      <w:r>
+        <w:rPr>
+          <w:sz w:val="24"/>
+        </w:rPr>
+        <w:t>, students my sign up for one-on-one sessions with me to clarify any concepts they may be struggling with in class and to hone their programming skills.</w:t>
+      </w:r>
+      <w:r>
+        <w:rPr>
+          <w:sz w:val="24"/>
+        </w:rPr>
+        <w:br/>
       </w:r>
     </w:p>
     <w:p>
       <w:pPr>
         <w:spacing w:line="276" w:lineRule="auto"/>
-        <w:ind w:left="720" w:hanging="720"/>
-        <w:rPr>
-          <w:sz w:val="24"/>
-        </w:rPr>
-      </w:pPr>
-    </w:p>
-    <w:p>
-      <w:pPr>
-        <w:spacing w:line="276" w:lineRule="auto"/>
-        <w:rPr>
-          <w:b/>
-          <w:color w:val="C00000"/>
+        <w:rPr>
+          <w:b/>
           <w:sz w:val="32"/>
           <w:szCs w:val="32"/>
           <w:u w:val="single"/>
@@ -489,15 +532,34 @@
         <w:rPr>
           <w:b/>
           <w:bCs/>
-          <w:color w:val="C00000"/>
           <w:sz w:val="32"/>
           <w:szCs w:val="32"/>
           <w:u w:val="single"/>
         </w:rPr>
-        <w:t>SKILLS, QUALIFICATIONS, and CERTIFICATIONS</w:t>
-      </w:r>
-      <w:bookmarkStart w:id="1" w:name="_5fvr7g6kedy9" w:colFirst="0" w:colLast="0"/>
-      <w:bookmarkEnd w:id="1"/>
+        <w:t xml:space="preserve">SKILLS, QUALIFICATIONS, </w:t>
+      </w:r>
+      <w:r>
+        <w:rPr>
+          <w:b/>
+          <w:bCs/>
+          <w:sz w:val="32"/>
+          <w:szCs w:val="32"/>
+          <w:u w:val="single"/>
+        </w:rPr>
+        <w:t xml:space="preserve">AWARDS </w:t>
+      </w:r>
+      <w:r>
+        <w:rPr>
+          <w:b/>
+          <w:bCs/>
+          <w:sz w:val="32"/>
+          <w:szCs w:val="32"/>
+          <w:u w:val="single"/>
+        </w:rPr>
+        <w:t>and CERTIFICATIONS</w:t>
+      </w:r>
+      <w:bookmarkStart w:id="0" w:name="_5fvr7g6kedy9" w:colFirst="0" w:colLast="0"/>
+      <w:bookmarkEnd w:id="0"/>
     </w:p>
     <w:p>
       <w:pPr>
@@ -550,6 +612,63 @@
         </w:rPr>
         <w:t xml:space="preserve"> (3 years)</w:t>
       </w:r>
+      <w:r>
+        <w:rPr>
+          <w:sz w:val="24"/>
+        </w:rPr>
+        <w:t xml:space="preserve">, </w:t>
+      </w:r>
+      <w:r>
+        <w:rPr>
+          <w:sz w:val="24"/>
+        </w:rPr>
+        <w:br/>
+      </w:r>
+      <w:r>
+        <w:rPr>
+          <w:b/>
+          <w:sz w:val="24"/>
+        </w:rPr>
+        <w:t>Microsoft SQL</w:t>
+      </w:r>
+      <w:r>
+        <w:rPr>
+          <w:sz w:val="24"/>
+        </w:rPr>
+        <w:t xml:space="preserve"> (2 years), </w:t>
+      </w:r>
+      <w:r>
+        <w:rPr>
+          <w:b/>
+          <w:sz w:val="24"/>
+        </w:rPr>
+        <w:t>JavaScript</w:t>
+      </w:r>
+      <w:r>
+        <w:rPr>
+          <w:sz w:val="24"/>
+        </w:rPr>
+        <w:t xml:space="preserve"> (1 year), </w:t>
+      </w:r>
+      <w:r>
+        <w:rPr>
+          <w:b/>
+          <w:sz w:val="24"/>
+        </w:rPr>
+        <w:t>Python</w:t>
+      </w:r>
+      <w:r>
+        <w:rPr>
+          <w:sz w:val="24"/>
+        </w:rPr>
+        <w:t xml:space="preserve"> (1 year)</w:t>
+      </w:r>
+      <w:r>
+        <w:rPr>
+          <w:sz w:val="24"/>
+        </w:rPr>
+        <w:t>.</w:t>
+      </w:r>
     </w:p>
     <w:p>
       <w:pPr>
@@ -565,42 +684,9 @@
       </w:pPr>
       <w:r>
         <w:rPr>
-          <w:b/>
-          <w:sz w:val="24"/>
-        </w:rPr>
-        <w:t>Microsoft SQL</w:t>
-      </w:r>
-      <w:r>
-        <w:rPr>
-          <w:sz w:val="24"/>
-        </w:rPr>
-        <w:t xml:space="preserve"> (2 years), </w:t>
-      </w:r>
-      <w:r>
-        <w:rPr>
-          <w:b/>
-          <w:sz w:val="24"/>
-        </w:rPr>
-        <w:t>JavaScript</w:t>
-      </w:r>
-      <w:r>
-        <w:rPr>
-          <w:sz w:val="24"/>
-        </w:rPr>
-        <w:t xml:space="preserve"> (1 year), </w:t>
-      </w:r>
-      <w:r>
-        <w:rPr>
-          <w:b/>
-          <w:sz w:val="24"/>
-        </w:rPr>
-        <w:t>Python</w:t>
-      </w:r>
-      <w:r>
-        <w:rPr>
-          <w:sz w:val="24"/>
-        </w:rPr>
-        <w:t xml:space="preserve"> (1 year)</w:t>
+          <w:sz w:val="24"/>
+        </w:rPr>
+        <w:t>Honorable Mention for Application Development at the 2019 USITCC.</w:t>
       </w:r>
     </w:p>
     <w:p>
@@ -619,7 +705,25 @@
         <w:rPr>
           <w:sz w:val="24"/>
         </w:rPr>
-        <w:t>Proficient with Git version management</w:t>
+        <w:t>Proficient with Git version</w:t>
+      </w:r>
+      <w:r>
+        <w:rPr>
+          <w:sz w:val="24"/>
+        </w:rPr>
+        <w:t>-control</w:t>
+      </w:r>
+      <w:r>
+        <w:rPr>
+          <w:sz w:val="24"/>
+        </w:rPr>
+        <w:t xml:space="preserve"> </w:t>
+      </w:r>
+      <w:r>
+        <w:rPr>
+          <w:sz w:val="24"/>
+        </w:rPr>
+        <w:t>software.</w:t>
       </w:r>
     </w:p>
     <w:p>
@@ -638,7 +742,13 @@
         <w:rPr>
           <w:sz w:val="24"/>
         </w:rPr>
-        <w:t>A+ Computer Technician Certified</w:t>
+        <w:t>Adobe Photoshop CS6 Certified</w:t>
+      </w:r>
+      <w:r>
+        <w:rPr>
+          <w:sz w:val="24"/>
+        </w:rPr>
+        <w:t>.</w:t>
       </w:r>
     </w:p>
     <w:p>
@@ -657,58 +767,61 @@
         <w:rPr>
           <w:sz w:val="24"/>
         </w:rPr>
-        <w:t>Adobe Photoshop CS6 Certified</w:t>
+        <w:t xml:space="preserve">Autodesk </w:t>
+      </w:r>
+      <w:r>
+        <w:rPr>
+          <w:sz w:val="24"/>
+        </w:rPr>
+        <w:t>3DS Max 2015 Certified</w:t>
+      </w:r>
+      <w:r>
+        <w:rPr>
+          <w:sz w:val="24"/>
+        </w:rPr>
+        <w:t>.</w:t>
       </w:r>
     </w:p>
     <w:p>
       <w:pPr>
-        <w:pStyle w:val="ListParagraph"/>
-        <w:numPr>
-          <w:ilvl w:val="0"/>
-          <w:numId w:val="1"/>
-        </w:numPr>
         <w:spacing w:line="276" w:lineRule="auto"/>
-        <w:rPr>
-          <w:sz w:val="24"/>
-        </w:rPr>
-      </w:pPr>
-      <w:r>
-        <w:rPr>
-          <w:sz w:val="24"/>
-        </w:rPr>
-        <w:t>3DS Max 2015 Certified</w:t>
-      </w:r>
-    </w:p>
-    <w:p>
-      <w:pPr>
-        <w:spacing w:line="276" w:lineRule="auto"/>
-        <w:jc w:val="center"/>
+        <w:jc w:val="right"/>
+        <w:rPr>
+          <w:b/>
+          <w:sz w:val="18"/>
+        </w:rPr>
+      </w:pPr>
+      <w:r>
         <w:rPr>
           <w:b/>
           <w:bCs/>
           <w:color w:val="404040" w:themeColor="text1" w:themeTint="BF"/>
-          <w:sz w:val="36"/>
+          <w:sz w:val="28"/>
           <w:szCs w:val="32"/>
         </w:rPr>
-      </w:pPr>
-    </w:p>
-    <w:p>
-      <w:pPr>
-        <w:spacing w:line="276" w:lineRule="auto"/>
-        <w:jc w:val="center"/>
-        <w:rPr>
-          <w:b/>
-        </w:rPr>
-      </w:pPr>
+        <w:t>References avai</w:t>
+      </w:r>
+      <w:bookmarkStart w:id="1" w:name="_GoBack"/>
+      <w:bookmarkEnd w:id="1"/>
       <w:r>
         <w:rPr>
           <w:b/>
           <w:bCs/>
           <w:color w:val="404040" w:themeColor="text1" w:themeTint="BF"/>
-          <w:sz w:val="36"/>
+          <w:sz w:val="28"/>
           <w:szCs w:val="32"/>
         </w:rPr>
-        <w:t>*References available upon request*</w:t>
+        <w:t>lable upon request</w:t>
+      </w:r>
+      <w:r>
+        <w:rPr>
+          <w:b/>
+          <w:bCs/>
+          <w:color w:val="404040" w:themeColor="text1" w:themeTint="BF"/>
+          <w:sz w:val="28"/>
+          <w:szCs w:val="32"/>
+        </w:rPr>
+        <w:t>.</w:t>
       </w:r>
     </w:p>
     <w:sectPr>
@@ -859,8 +972,16 @@
       <w:t>GitHub</w:t>
     </w:r>
     <w:r>
-      <w:t>: EnEmerson</w:t>
+      <w:t xml:space="preserve">: </w:t>
     </w:r>
+    <w:hyperlink r:id="rId2" w:history="1">
+      <w:r>
+        <w:rPr>
+          <w:rStyle w:val="Hyperlink"/>
+        </w:rPr>
+        <w:t>https://github.com/EnEmerson</w:t>
+      </w:r>
+    </w:hyperlink>
   </w:p>
   <w:p>
     <w:pPr>
@@ -876,8 +997,16 @@
       <w:t>LinkedIn</w:t>
     </w:r>
     <w:r>
-      <w:t>: en-e-4088a184</w:t>
+      <w:t xml:space="preserve">: </w:t>
     </w:r>
+    <w:hyperlink r:id="rId3" w:history="1">
+      <w:r>
+        <w:rPr>
+          <w:rStyle w:val="Hyperlink"/>
+        </w:rPr>
+        <w:t>https://www.linkedin.com/in/en-e-4088a184/</w:t>
+      </w:r>
+    </w:hyperlink>
   </w:p>
   <w:p>
     <w:pPr>
@@ -1007,8 +1136,124 @@
       </w:rPr>
     </w:lvl>
   </w:abstractNum>
+  <w:abstractNum w:abstractNumId="1" w15:restartNumberingAfterBreak="0">
+    <w:nsid w:val="46033089"/>
+    <w:multiLevelType w:val="hybridMultilevel"/>
+    <w:tmpl w:val="DE4C84B8"/>
+    <w:lvl w:ilvl="0" w:tplc="04090001">
+      <w:start w:val="1"/>
+      <w:numFmt w:val="bullet"/>
+      <w:lvlText w:val=""/>
+      <w:lvlJc w:val="left"/>
+      <w:pPr>
+        <w:ind w:left="720" w:hanging="360"/>
+      </w:pPr>
+      <w:rPr>
+        <w:rFonts w:ascii="Symbol" w:hAnsi="Symbol" w:hint="default"/>
+      </w:rPr>
+    </w:lvl>
+    <w:lvl w:ilvl="1" w:tplc="04090003" w:tentative="1">
+      <w:start w:val="1"/>
+      <w:numFmt w:val="bullet"/>
+      <w:lvlText w:val="o"/>
+      <w:lvlJc w:val="left"/>
+      <w:pPr>
+        <w:ind w:left="1440" w:hanging="360"/>
+      </w:pPr>
+      <w:rPr>
+        <w:rFonts w:ascii="Courier New" w:hAnsi="Courier New" w:cs="Courier New" w:hint="default"/>
+      </w:rPr>
+    </w:lvl>
+    <w:lvl w:ilvl="2" w:tplc="04090005" w:tentative="1">
+      <w:start w:val="1"/>
+      <w:numFmt w:val="bullet"/>
+      <w:lvlText w:val=""/>
+      <w:lvlJc w:val="left"/>
+      <w:pPr>
+        <w:ind w:left="2160" w:hanging="360"/>
+      </w:pPr>
+      <w:rPr>
+        <w:rFonts w:ascii="Wingdings" w:hAnsi="Wingdings" w:hint="default"/>
+      </w:rPr>
+    </w:lvl>
+    <w:lvl w:ilvl="3" w:tplc="04090001" w:tentative="1">
+      <w:start w:val="1"/>
+      <w:numFmt w:val="bullet"/>
+      <w:lvlText w:val=""/>
+      <w:lvlJc w:val="left"/>
+      <w:pPr>
+        <w:ind w:left="2880" w:hanging="360"/>
+      </w:pPr>
+      <w:rPr>
+        <w:rFonts w:ascii="Symbol" w:hAnsi="Symbol" w:hint="default"/>
+      </w:rPr>
+    </w:lvl>
+    <w:lvl w:ilvl="4" w:tplc="04090003" w:tentative="1">
+      <w:start w:val="1"/>
+      <w:numFmt w:val="bullet"/>
+      <w:lvlText w:val="o"/>
+      <w:lvlJc w:val="left"/>
+      <w:pPr>
+        <w:ind w:left="3600" w:hanging="360"/>
+      </w:pPr>
+      <w:rPr>
+        <w:rFonts w:ascii="Courier New" w:hAnsi="Courier New" w:cs="Courier New" w:hint="default"/>
+      </w:rPr>
+    </w:lvl>
+    <w:lvl w:ilvl="5" w:tplc="04090005" w:tentative="1">
+      <w:start w:val="1"/>
+      <w:numFmt w:val="bullet"/>
+      <w:lvlText w:val=""/>
+      <w:lvlJc w:val="left"/>
+      <w:pPr>
+        <w:ind w:left="4320" w:hanging="360"/>
+      </w:pPr>
+      <w:rPr>
+        <w:rFonts w:ascii="Wingdings" w:hAnsi="Wingdings" w:hint="default"/>
+      </w:rPr>
+    </w:lvl>
+    <w:lvl w:ilvl="6" w:tplc="04090001" w:tentative="1">
+      <w:start w:val="1"/>
+      <w:numFmt w:val="bullet"/>
+      <w:lvlText w:val=""/>
+      <w:lvlJc w:val="left"/>
+      <w:pPr>
+        <w:ind w:left="5040" w:hanging="360"/>
+      </w:pPr>
+      <w:rPr>
+        <w:rFonts w:ascii="Symbol" w:hAnsi="Symbol" w:hint="default"/>
+      </w:rPr>
+    </w:lvl>
+    <w:lvl w:ilvl="7" w:tplc="04090003" w:tentative="1">
+      <w:start w:val="1"/>
+      <w:numFmt w:val="bullet"/>
+      <w:lvlText w:val="o"/>
+      <w:lvlJc w:val="left"/>
+      <w:pPr>
+        <w:ind w:left="5760" w:hanging="360"/>
+      </w:pPr>
+      <w:rPr>
+        <w:rFonts w:ascii="Courier New" w:hAnsi="Courier New" w:cs="Courier New" w:hint="default"/>
+      </w:rPr>
+    </w:lvl>
+    <w:lvl w:ilvl="8" w:tplc="04090005" w:tentative="1">
+      <w:start w:val="1"/>
+      <w:numFmt w:val="bullet"/>
+      <w:lvlText w:val=""/>
+      <w:lvlJc w:val="left"/>
+      <w:pPr>
+        <w:ind w:left="6480" w:hanging="360"/>
+      </w:pPr>
+      <w:rPr>
+        <w:rFonts w:ascii="Wingdings" w:hAnsi="Wingdings" w:hint="default"/>
+      </w:rPr>
+    </w:lvl>
+  </w:abstractNum>
   <w:num w:numId="1">
     <w:abstractNumId w:val="0"/>
+  </w:num>
+  <w:num w:numId="2">
+    <w:abstractNumId w:val="1"/>
   </w:num>
 </w:numbering>
 </file>
@@ -1030,7 +1275,7 @@
       </w:pPr>
     </w:pPrDefault>
   </w:docDefaults>
-  <w:latentStyles w:defLockedState="0" w:defUIPriority="99" w:defSemiHidden="0" w:defUnhideWhenUsed="0" w:defQFormat="0" w:count="375">
+  <w:latentStyles w:defLockedState="0" w:defUIPriority="99" w:defSemiHidden="0" w:defUnhideWhenUsed="0" w:defQFormat="0" w:count="376">
     <w:lsdException w:name="Normal" w:uiPriority="0" w:qFormat="1"/>
     <w:lsdException w:name="heading 1" w:uiPriority="9" w:qFormat="1"/>
     <w:lsdException w:name="heading 2" w:semiHidden="1" w:uiPriority="9" w:unhideWhenUsed="1" w:qFormat="1"/>
@@ -1136,7 +1381,6 @@
     <w:lsdException w:name="HTML Sample" w:semiHidden="1" w:unhideWhenUsed="1"/>
     <w:lsdException w:name="HTML Typewriter" w:semiHidden="1" w:unhideWhenUsed="1"/>
     <w:lsdException w:name="HTML Variable" w:semiHidden="1" w:unhideWhenUsed="1"/>
-    <w:lsdException w:name="Normal Table" w:semiHidden="1" w:unhideWhenUsed="1"/>
     <w:lsdException w:name="annotation subject" w:semiHidden="1" w:unhideWhenUsed="1"/>
     <w:lsdException w:name="No List" w:semiHidden="1" w:unhideWhenUsed="1"/>
     <w:lsdException w:name="Outline List 1" w:semiHidden="1" w:unhideWhenUsed="1"/>
@@ -1183,10 +1427,8 @@
     <w:lsdException w:name="Table Subtle 2" w:semiHidden="1" w:unhideWhenUsed="1"/>
     <w:lsdException w:name="Table Web 1" w:semiHidden="1" w:unhideWhenUsed="1"/>
     <w:lsdException w:name="Table Web 2" w:semiHidden="1" w:unhideWhenUsed="1"/>
-    <w:lsdException w:name="Table Web 3" w:semiHidden="1" w:unhideWhenUsed="1"/>
     <w:lsdException w:name="Balloon Text" w:semiHidden="1" w:unhideWhenUsed="1"/>
     <w:lsdException w:name="Table Grid" w:uiPriority="39"/>
-    <w:lsdException w:name="Table Theme" w:semiHidden="1" w:unhideWhenUsed="1"/>
     <w:lsdException w:name="Placeholder Text" w:semiHidden="1"/>
     <w:lsdException w:name="No Spacing" w:uiPriority="1" w:qFormat="1"/>
     <w:lsdException w:name="Light Shading" w:uiPriority="60"/>
@@ -1406,6 +1648,7 @@
     <w:lsdException w:name="Smart Hyperlink" w:semiHidden="1" w:unhideWhenUsed="1"/>
     <w:lsdException w:name="Hashtag" w:semiHidden="1" w:unhideWhenUsed="1"/>
     <w:lsdException w:name="Unresolved Mention" w:semiHidden="1" w:unhideWhenUsed="1"/>
+    <w:lsdException w:name="Smart Link" w:semiHidden="1" w:unhideWhenUsed="1"/>
   </w:latentStyles>
   <w:style w:type="paragraph" w:default="1" w:styleId="Normal">
     <w:name w:val="Normal"/>

</xml_diff>

<commit_message>
update names of relevant course work
</commit_message>
<xml_diff>
--- a/resume-2019.docx
+++ b/resume-2019.docx
@@ -21,15 +21,6 @@
           <w:szCs w:val="36"/>
         </w:rPr>
         <w:tab/>
-      </w:r>
-      <w:bookmarkStart w:id="0" w:name="_GoBack"/>
-      <w:bookmarkEnd w:id="0"/>
-      <w:r>
-        <w:rPr>
-          <w:b/>
-          <w:sz w:val="36"/>
-          <w:szCs w:val="36"/>
-        </w:rPr>
         <w:t>En Emerson</w:t>
       </w:r>
       <w:r>
@@ -351,7 +342,15 @@
           <w:sz w:val="20"/>
           <w:szCs w:val="20"/>
         </w:rPr>
-        <w:t xml:space="preserve">Agile Project Mgt. </w:t>
+        <w:t>Agile Project M</w:t>
+      </w:r>
+      <w:r>
+        <w:rPr>
+          <w:bCs/>
+          <w:sz w:val="20"/>
+          <w:szCs w:val="20"/>
+        </w:rPr>
+        <w:t>anagement</w:t>
       </w:r>
     </w:p>
     <w:p>
@@ -373,7 +372,15 @@
           <w:sz w:val="20"/>
           <w:szCs w:val="20"/>
         </w:rPr>
-        <w:t xml:space="preserve">Android App. Dev. </w:t>
+        <w:t>Android App</w:t>
+      </w:r>
+      <w:r>
+        <w:rPr>
+          <w:bCs/>
+          <w:sz w:val="20"/>
+          <w:szCs w:val="20"/>
+        </w:rPr>
+        <w:t>lication Development</w:t>
       </w:r>
     </w:p>
     <w:p>
@@ -394,8 +401,34 @@
           <w:sz w:val="20"/>
           <w:szCs w:val="20"/>
         </w:rPr>
-        <w:t>Web App. Design &amp; Dev.</w:t>
-      </w:r>
+        <w:t>Web App</w:t>
+      </w:r>
+      <w:r>
+        <w:rPr>
+          <w:bCs/>
+          <w:sz w:val="20"/>
+          <w:szCs w:val="20"/>
+        </w:rPr>
+        <w:t>lication</w:t>
+      </w:r>
+      <w:r>
+        <w:rPr>
+          <w:bCs/>
+          <w:sz w:val="20"/>
+          <w:szCs w:val="20"/>
+        </w:rPr>
+        <w:t xml:space="preserve"> Design &amp; Dev</w:t>
+      </w:r>
+      <w:r>
+        <w:rPr>
+          <w:bCs/>
+          <w:sz w:val="20"/>
+          <w:szCs w:val="20"/>
+        </w:rPr>
+        <w:t>elopment</w:t>
+      </w:r>
+      <w:bookmarkStart w:id="0" w:name="_GoBack"/>
+      <w:bookmarkEnd w:id="0"/>
       <w:r>
         <w:rPr>
           <w:bCs/>
@@ -2812,6 +2845,15 @@
       <w:contextualSpacing/>
     </w:pPr>
   </w:style>
+  <w:style w:type="paragraph" w:styleId="NoSpacing">
+    <w:name w:val="No Spacing"/>
+    <w:uiPriority w:val="1"/>
+    <w:qFormat/>
+    <w:rsid w:val="00165BA0"/>
+    <w:pPr>
+      <w:spacing w:after="0" w:line="240" w:lineRule="auto"/>
+    </w:pPr>
+  </w:style>
 </w:styles>
 </file>
 

</xml_diff>

<commit_message>
docs: add software engineer to experience
</commit_message>
<xml_diff>
--- a/resume-2019.docx
+++ b/resume-2019.docx
@@ -1,6 +1,6 @@
 
 <file path=word/document.xml><?xml version="1.0" encoding="utf-8"?>
-<w:document xmlns:wpc="http://schemas.microsoft.com/office/word/2010/wordprocessingCanvas" xmlns:cx="http://schemas.microsoft.com/office/drawing/2014/chartex" xmlns:cx1="http://schemas.microsoft.com/office/drawing/2015/9/8/chartex" xmlns:cx2="http://schemas.microsoft.com/office/drawing/2015/10/21/chartex" xmlns:cx3="http://schemas.microsoft.com/office/drawing/2016/5/9/chartex" xmlns:cx4="http://schemas.microsoft.com/office/drawing/2016/5/10/chartex" xmlns:cx5="http://schemas.microsoft.com/office/drawing/2016/5/11/chartex" xmlns:cx6="http://schemas.microsoft.com/office/drawing/2016/5/12/chartex" xmlns:cx7="http://schemas.microsoft.com/office/drawing/2016/5/13/chartex" xmlns:cx8="http://schemas.microsoft.com/office/drawing/2016/5/14/chartex" xmlns:mc="http://schemas.openxmlformats.org/markup-compatibility/2006" xmlns:aink="http://schemas.microsoft.com/office/drawing/2016/ink" xmlns:am3d="http://schemas.microsoft.com/office/drawing/2017/model3d" xmlns:o="urn:schemas-microsoft-com:office:office" xmlns:r="http://schemas.openxmlformats.org/officeDocument/2006/relationships" xmlns:m="http://schemas.openxmlformats.org/officeDocument/2006/math" xmlns:v="urn:schemas-microsoft-com:vml" xmlns:wp14="http://schemas.microsoft.com/office/word/2010/wordprocessingDrawing" xmlns:wp="http://schemas.openxmlformats.org/drawingml/2006/wordprocessingDrawing" xmlns:w10="urn:schemas-microsoft-com:office:word" xmlns:w="http://schemas.openxmlformats.org/wordprocessingml/2006/main" xmlns:w14="http://schemas.microsoft.com/office/word/2010/wordml" xmlns:w15="http://schemas.microsoft.com/office/word/2012/wordml" xmlns:w16cid="http://schemas.microsoft.com/office/word/2016/wordml/cid" xmlns:w16se="http://schemas.microsoft.com/office/word/2015/wordml/symex" xmlns:wpg="http://schemas.microsoft.com/office/word/2010/wordprocessingGroup" xmlns:wpi="http://schemas.microsoft.com/office/word/2010/wordprocessingInk" xmlns:wne="http://schemas.microsoft.com/office/word/2006/wordml" xmlns:wps="http://schemas.microsoft.com/office/word/2010/wordprocessingShape" mc:Ignorable="w14 w15 w16se w16cid wp14">
+<w:document xmlns:wpc="http://schemas.microsoft.com/office/word/2010/wordprocessingCanvas" xmlns:cx="http://schemas.microsoft.com/office/drawing/2014/chartex" xmlns:cx1="http://schemas.microsoft.com/office/drawing/2015/9/8/chartex" xmlns:cx2="http://schemas.microsoft.com/office/drawing/2015/10/21/chartex" xmlns:cx3="http://schemas.microsoft.com/office/drawing/2016/5/9/chartex" xmlns:cx4="http://schemas.microsoft.com/office/drawing/2016/5/10/chartex" xmlns:cx5="http://schemas.microsoft.com/office/drawing/2016/5/11/chartex" xmlns:cx6="http://schemas.microsoft.com/office/drawing/2016/5/12/chartex" xmlns:cx7="http://schemas.microsoft.com/office/drawing/2016/5/13/chartex" xmlns:cx8="http://schemas.microsoft.com/office/drawing/2016/5/14/chartex" xmlns:mc="http://schemas.openxmlformats.org/markup-compatibility/2006" xmlns:aink="http://schemas.microsoft.com/office/drawing/2016/ink" xmlns:am3d="http://schemas.microsoft.com/office/drawing/2017/model3d" xmlns:o="urn:schemas-microsoft-com:office:office" xmlns:r="http://schemas.openxmlformats.org/officeDocument/2006/relationships" xmlns:m="http://schemas.openxmlformats.org/officeDocument/2006/math" xmlns:v="urn:schemas-microsoft-com:vml" xmlns:wp14="http://schemas.microsoft.com/office/word/2010/wordprocessingDrawing" xmlns:wp="http://schemas.openxmlformats.org/drawingml/2006/wordprocessingDrawing" xmlns:w10="urn:schemas-microsoft-com:office:word" xmlns:w="http://schemas.openxmlformats.org/wordprocessingml/2006/main" xmlns:w14="http://schemas.microsoft.com/office/word/2010/wordml" xmlns:w15="http://schemas.microsoft.com/office/word/2012/wordml" xmlns:w16cex="http://schemas.microsoft.com/office/word/2018/wordml/cex" xmlns:w16cid="http://schemas.microsoft.com/office/word/2016/wordml/cid" xmlns:w16="http://schemas.microsoft.com/office/word/2018/wordml" xmlns:w16se="http://schemas.microsoft.com/office/word/2015/wordml/symex" xmlns:wpg="http://schemas.microsoft.com/office/word/2010/wordprocessingGroup" xmlns:wpi="http://schemas.microsoft.com/office/word/2010/wordprocessingInk" xmlns:wne="http://schemas.microsoft.com/office/word/2006/wordml" xmlns:wps="http://schemas.microsoft.com/office/word/2010/wordprocessingShape" mc:Ignorable="w14 w15 w16se w16cid w16 w16cex wp14">
   <w:body>
     <w:p>
       <w:pPr>
@@ -123,11 +123,8 @@
       <w:pPr>
         <w:pStyle w:val="Header"/>
         <w:rPr>
-          <w:b/>
           <w:bCs/>
-          <w:sz w:val="24"/>
-          <w:szCs w:val="24"/>
-          <w:u w:val="single"/>
+          <w:szCs w:val="20"/>
         </w:rPr>
       </w:pPr>
       <w:r>
@@ -230,6 +227,765 @@
         </w:rPr>
         <w:br/>
       </w:r>
+    </w:p>
+    <w:p>
+      <w:pPr>
+        <w:pStyle w:val="Header"/>
+        <w:rPr>
+          <w:b/>
+          <w:sz w:val="28"/>
+          <w:szCs w:val="28"/>
+          <w:u w:val="single"/>
+        </w:rPr>
+      </w:pPr>
+      <w:r>
+        <w:rPr>
+          <w:b/>
+          <w:sz w:val="28"/>
+          <w:szCs w:val="28"/>
+          <w:u w:val="single"/>
+        </w:rPr>
+        <w:t>EXPERIENCE</w:t>
+      </w:r>
+    </w:p>
+    <w:p>
+      <w:pPr>
+        <w:pStyle w:val="Header"/>
+        <w:rPr>
+          <w:b/>
+          <w:sz w:val="28"/>
+          <w:szCs w:val="28"/>
+          <w:u w:val="single"/>
+        </w:rPr>
+      </w:pPr>
+      <w:r>
+        <w:rPr>
+          <w:b/>
+          <w:sz w:val="24"/>
+          <w:szCs w:val="20"/>
+        </w:rPr>
+        <w:t xml:space="preserve">USAA </w:t>
+      </w:r>
+      <w:r>
+        <w:rPr>
+          <w:b/>
+          <w:sz w:val="24"/>
+          <w:szCs w:val="20"/>
+        </w:rPr>
+        <w:tab/>
+      </w:r>
+      <w:r>
+        <w:rPr>
+          <w:b/>
+          <w:sz w:val="24"/>
+          <w:szCs w:val="20"/>
+        </w:rPr>
+        <w:tab/>
+      </w:r>
+      <w:r>
+        <w:rPr>
+          <w:sz w:val="20"/>
+          <w:szCs w:val="20"/>
+        </w:rPr>
+        <w:t>(</w:t>
+      </w:r>
+      <w:r>
+        <w:rPr>
+          <w:sz w:val="20"/>
+          <w:szCs w:val="20"/>
+        </w:rPr>
+        <w:t>01/20</w:t>
+      </w:r>
+      <w:r>
+        <w:rPr>
+          <w:sz w:val="20"/>
+          <w:szCs w:val="20"/>
+        </w:rPr>
+        <w:t xml:space="preserve"> </w:t>
+      </w:r>
+      <w:r>
+        <w:rPr>
+          <w:sz w:val="20"/>
+          <w:szCs w:val="20"/>
+        </w:rPr>
+        <w:t>-</w:t>
+      </w:r>
+      <w:r>
+        <w:rPr>
+          <w:sz w:val="20"/>
+          <w:szCs w:val="20"/>
+        </w:rPr>
+        <w:t xml:space="preserve"> Present)</w:t>
+      </w:r>
+    </w:p>
+    <w:p>
+      <w:pPr>
+        <w:pStyle w:val="Header"/>
+        <w:rPr>
+          <w:b/>
+          <w:bCs/>
+          <w:sz w:val="20"/>
+          <w:szCs w:val="20"/>
+        </w:rPr>
+      </w:pPr>
+      <w:r>
+        <w:rPr>
+          <w:b/>
+          <w:bCs/>
+          <w:sz w:val="20"/>
+          <w:szCs w:val="20"/>
+        </w:rPr>
+        <w:t>Software Engineer III</w:t>
+      </w:r>
+    </w:p>
+    <w:p>
+      <w:pPr>
+        <w:pStyle w:val="Header"/>
+        <w:numPr>
+          <w:ilvl w:val="0"/>
+          <w:numId w:val="4"/>
+        </w:numPr>
+        <w:rPr>
+          <w:sz w:val="20"/>
+          <w:szCs w:val="20"/>
+        </w:rPr>
+      </w:pPr>
+      <w:r>
+        <w:rPr>
+          <w:sz w:val="20"/>
+          <w:szCs w:val="20"/>
+        </w:rPr>
+        <w:t>Java backend development for Email, SMS, and Push notifications</w:t>
+      </w:r>
+    </w:p>
+    <w:p>
+      <w:pPr>
+        <w:pStyle w:val="Header"/>
+        <w:numPr>
+          <w:ilvl w:val="0"/>
+          <w:numId w:val="4"/>
+        </w:numPr>
+        <w:rPr>
+          <w:sz w:val="20"/>
+          <w:szCs w:val="20"/>
+        </w:rPr>
+      </w:pPr>
+      <w:r>
+        <w:rPr>
+          <w:sz w:val="20"/>
+          <w:szCs w:val="20"/>
+        </w:rPr>
+        <w:t>Maintenance and production support of business applications</w:t>
+      </w:r>
+    </w:p>
+    <w:p>
+      <w:pPr>
+        <w:pStyle w:val="Header"/>
+        <w:numPr>
+          <w:ilvl w:val="0"/>
+          <w:numId w:val="4"/>
+        </w:numPr>
+        <w:rPr>
+          <w:sz w:val="20"/>
+          <w:szCs w:val="20"/>
+        </w:rPr>
+      </w:pPr>
+      <w:r>
+        <w:rPr>
+          <w:sz w:val="20"/>
+          <w:szCs w:val="20"/>
+        </w:rPr>
+        <w:t>Scaled Agile Framework</w:t>
+      </w:r>
+      <w:r>
+        <w:rPr>
+          <w:sz w:val="20"/>
+          <w:szCs w:val="20"/>
+        </w:rPr>
+        <w:t xml:space="preserve"> SDLC model</w:t>
+      </w:r>
+    </w:p>
+    <w:p>
+      <w:pPr>
+        <w:pStyle w:val="Header"/>
+        <w:rPr>
+          <w:b/>
+          <w:sz w:val="28"/>
+          <w:szCs w:val="28"/>
+          <w:u w:val="single"/>
+        </w:rPr>
+      </w:pPr>
+      <w:r>
+        <w:rPr>
+          <w:b/>
+          <w:sz w:val="28"/>
+          <w:szCs w:val="28"/>
+          <w:u w:val="single"/>
+        </w:rPr>
+        <w:br/>
+      </w:r>
+      <w:r>
+        <w:rPr>
+          <w:b/>
+          <w:sz w:val="24"/>
+          <w:szCs w:val="20"/>
+        </w:rPr>
+        <w:t>Texas State</w:t>
+      </w:r>
+      <w:r>
+        <w:rPr>
+          <w:b/>
+          <w:sz w:val="24"/>
+          <w:szCs w:val="20"/>
+        </w:rPr>
+        <w:t xml:space="preserve"> University</w:t>
+      </w:r>
+      <w:r>
+        <w:rPr>
+          <w:b/>
+          <w:sz w:val="24"/>
+          <w:szCs w:val="20"/>
+        </w:rPr>
+        <w:t xml:space="preserve"> CIS &amp; QMST Department</w:t>
+      </w:r>
+      <w:r>
+        <w:rPr>
+          <w:b/>
+          <w:sz w:val="24"/>
+          <w:szCs w:val="20"/>
+        </w:rPr>
+        <w:tab/>
+      </w:r>
+      <w:r>
+        <w:rPr>
+          <w:b/>
+          <w:szCs w:val="20"/>
+        </w:rPr>
+        <w:t xml:space="preserve"> </w:t>
+      </w:r>
+      <w:r>
+        <w:rPr>
+          <w:sz w:val="20"/>
+          <w:szCs w:val="20"/>
+        </w:rPr>
+        <w:t>(</w:t>
+      </w:r>
+      <w:r>
+        <w:rPr>
+          <w:sz w:val="20"/>
+          <w:szCs w:val="20"/>
+        </w:rPr>
+        <w:t>09/18</w:t>
+      </w:r>
+      <w:r>
+        <w:rPr>
+          <w:sz w:val="20"/>
+          <w:szCs w:val="20"/>
+        </w:rPr>
+        <w:t xml:space="preserve"> </w:t>
+      </w:r>
+      <w:r>
+        <w:rPr>
+          <w:sz w:val="20"/>
+          <w:szCs w:val="20"/>
+        </w:rPr>
+        <w:t>–</w:t>
+      </w:r>
+      <w:r>
+        <w:rPr>
+          <w:sz w:val="20"/>
+          <w:szCs w:val="20"/>
+        </w:rPr>
+        <w:t xml:space="preserve"> </w:t>
+      </w:r>
+      <w:r>
+        <w:rPr>
+          <w:sz w:val="20"/>
+          <w:szCs w:val="20"/>
+        </w:rPr>
+        <w:t>12/20</w:t>
+      </w:r>
+      <w:r>
+        <w:rPr>
+          <w:sz w:val="20"/>
+          <w:szCs w:val="20"/>
+        </w:rPr>
+        <w:t>)</w:t>
+      </w:r>
+    </w:p>
+    <w:p>
+      <w:pPr>
+        <w:pStyle w:val="Header"/>
+        <w:rPr>
+          <w:b/>
+          <w:bCs/>
+          <w:sz w:val="20"/>
+          <w:szCs w:val="20"/>
+        </w:rPr>
+      </w:pPr>
+      <w:r>
+        <w:rPr>
+          <w:b/>
+          <w:bCs/>
+          <w:sz w:val="20"/>
+          <w:szCs w:val="20"/>
+        </w:rPr>
+        <w:t>Tech Fellow</w:t>
+      </w:r>
+    </w:p>
+    <w:p>
+      <w:pPr>
+        <w:pStyle w:val="Header"/>
+        <w:numPr>
+          <w:ilvl w:val="0"/>
+          <w:numId w:val="3"/>
+        </w:numPr>
+        <w:rPr>
+          <w:sz w:val="20"/>
+          <w:szCs w:val="20"/>
+        </w:rPr>
+      </w:pPr>
+      <w:r>
+        <w:rPr>
+          <w:sz w:val="20"/>
+          <w:szCs w:val="20"/>
+        </w:rPr>
+        <w:t>Tutored students on C.I.S., Statistics, and Accounting courses</w:t>
+      </w:r>
+    </w:p>
+    <w:p>
+      <w:pPr>
+        <w:pStyle w:val="Header"/>
+        <w:numPr>
+          <w:ilvl w:val="0"/>
+          <w:numId w:val="3"/>
+        </w:numPr>
+        <w:rPr>
+          <w:sz w:val="20"/>
+          <w:szCs w:val="20"/>
+        </w:rPr>
+      </w:pPr>
+      <w:r>
+        <w:rPr>
+          <w:sz w:val="20"/>
+          <w:szCs w:val="20"/>
+        </w:rPr>
+        <w:t>Student Subject Matter Expert in C# programming</w:t>
+      </w:r>
+    </w:p>
+    <w:p>
+      <w:pPr>
+        <w:pStyle w:val="Header"/>
+        <w:numPr>
+          <w:ilvl w:val="0"/>
+          <w:numId w:val="3"/>
+        </w:numPr>
+        <w:rPr>
+          <w:sz w:val="20"/>
+          <w:szCs w:val="20"/>
+        </w:rPr>
+      </w:pPr>
+      <w:r>
+        <w:rPr>
+          <w:sz w:val="20"/>
+          <w:szCs w:val="20"/>
+        </w:rPr>
+        <w:t>R</w:t>
+      </w:r>
+      <w:r>
+        <w:rPr>
+          <w:sz w:val="20"/>
+          <w:szCs w:val="20"/>
+        </w:rPr>
+        <w:t>an</w:t>
+      </w:r>
+      <w:r>
+        <w:rPr>
+          <w:sz w:val="20"/>
+          <w:szCs w:val="20"/>
+        </w:rPr>
+        <w:t xml:space="preserve"> diagnostic tests and updates on 200+ machines in computer labs</w:t>
+      </w:r>
+    </w:p>
+    <w:p>
+      <w:pPr>
+        <w:pStyle w:val="Header"/>
+        <w:rPr>
+          <w:sz w:val="20"/>
+          <w:szCs w:val="20"/>
+        </w:rPr>
+      </w:pPr>
+      <w:r>
+        <w:rPr>
+          <w:szCs w:val="20"/>
+        </w:rPr>
+        <w:br/>
+      </w:r>
+      <w:r>
+        <w:rPr>
+          <w:b/>
+          <w:sz w:val="24"/>
+          <w:szCs w:val="20"/>
+        </w:rPr>
+        <w:t>USAA</w:t>
+      </w:r>
+      <w:r>
+        <w:rPr>
+          <w:sz w:val="24"/>
+          <w:szCs w:val="20"/>
+        </w:rPr>
+        <w:t xml:space="preserve"> </w:t>
+      </w:r>
+      <w:r>
+        <w:rPr>
+          <w:sz w:val="24"/>
+          <w:szCs w:val="20"/>
+        </w:rPr>
+        <w:tab/>
+      </w:r>
+      <w:r>
+        <w:rPr>
+          <w:sz w:val="24"/>
+          <w:szCs w:val="20"/>
+        </w:rPr>
+        <w:tab/>
+      </w:r>
+      <w:r>
+        <w:rPr>
+          <w:sz w:val="20"/>
+          <w:szCs w:val="20"/>
+        </w:rPr>
+        <w:t>(</w:t>
+      </w:r>
+      <w:r>
+        <w:rPr>
+          <w:sz w:val="20"/>
+          <w:szCs w:val="20"/>
+        </w:rPr>
+        <w:t>05/19 – 07/</w:t>
+      </w:r>
+      <w:r>
+        <w:rPr>
+          <w:sz w:val="20"/>
+          <w:szCs w:val="20"/>
+        </w:rPr>
+        <w:t>19)</w:t>
+      </w:r>
+    </w:p>
+    <w:p>
+      <w:pPr>
+        <w:pStyle w:val="Header"/>
+        <w:rPr>
+          <w:sz w:val="20"/>
+          <w:szCs w:val="20"/>
+        </w:rPr>
+      </w:pPr>
+      <w:r>
+        <w:rPr>
+          <w:b/>
+          <w:bCs/>
+          <w:sz w:val="20"/>
+          <w:szCs w:val="20"/>
+        </w:rPr>
+        <w:t>Software Developer &amp; Integrator Intern</w:t>
+      </w:r>
+    </w:p>
+    <w:p>
+      <w:pPr>
+        <w:pStyle w:val="Header"/>
+        <w:numPr>
+          <w:ilvl w:val="0"/>
+          <w:numId w:val="4"/>
+        </w:numPr>
+        <w:rPr>
+          <w:sz w:val="20"/>
+          <w:szCs w:val="20"/>
+        </w:rPr>
+      </w:pPr>
+      <w:r>
+        <w:rPr>
+          <w:sz w:val="20"/>
+          <w:szCs w:val="20"/>
+        </w:rPr>
+        <w:t>Java backend development for Email, SMS, and Push notifications</w:t>
+      </w:r>
+    </w:p>
+    <w:p>
+      <w:pPr>
+        <w:pStyle w:val="Header"/>
+        <w:numPr>
+          <w:ilvl w:val="0"/>
+          <w:numId w:val="4"/>
+        </w:numPr>
+        <w:rPr>
+          <w:sz w:val="20"/>
+          <w:szCs w:val="20"/>
+        </w:rPr>
+      </w:pPr>
+      <w:r>
+        <w:rPr>
+          <w:sz w:val="20"/>
+          <w:szCs w:val="20"/>
+        </w:rPr>
+        <w:t>Maintenance and production support of business applications</w:t>
+      </w:r>
+    </w:p>
+    <w:p>
+      <w:pPr>
+        <w:pStyle w:val="Header"/>
+        <w:numPr>
+          <w:ilvl w:val="0"/>
+          <w:numId w:val="4"/>
+        </w:numPr>
+        <w:rPr>
+          <w:sz w:val="20"/>
+          <w:szCs w:val="20"/>
+        </w:rPr>
+      </w:pPr>
+      <w:r>
+        <w:rPr>
+          <w:sz w:val="20"/>
+          <w:szCs w:val="20"/>
+        </w:rPr>
+        <w:t>Scaled Agile Framework SDLC model</w:t>
+      </w:r>
+    </w:p>
+    <w:p>
+      <w:pPr>
+        <w:pStyle w:val="Header"/>
+        <w:rPr>
+          <w:sz w:val="20"/>
+          <w:szCs w:val="20"/>
+        </w:rPr>
+      </w:pPr>
+      <w:r>
+        <w:rPr>
+          <w:szCs w:val="20"/>
+        </w:rPr>
+        <w:br/>
+      </w:r>
+      <w:r>
+        <w:rPr>
+          <w:b/>
+          <w:sz w:val="24"/>
+          <w:szCs w:val="20"/>
+        </w:rPr>
+        <w:t>Fun 2 Learn Code</w:t>
+      </w:r>
+      <w:r>
+        <w:rPr>
+          <w:sz w:val="24"/>
+          <w:szCs w:val="20"/>
+        </w:rPr>
+        <w:t xml:space="preserve"> </w:t>
+      </w:r>
+      <w:r>
+        <w:rPr>
+          <w:sz w:val="24"/>
+          <w:szCs w:val="20"/>
+        </w:rPr>
+        <w:tab/>
+      </w:r>
+      <w:r>
+        <w:rPr>
+          <w:sz w:val="24"/>
+          <w:szCs w:val="20"/>
+        </w:rPr>
+        <w:tab/>
+      </w:r>
+      <w:r>
+        <w:rPr>
+          <w:sz w:val="20"/>
+          <w:szCs w:val="20"/>
+        </w:rPr>
+        <w:t>(</w:t>
+      </w:r>
+      <w:r>
+        <w:rPr>
+          <w:sz w:val="20"/>
+          <w:szCs w:val="20"/>
+        </w:rPr>
+        <w:t>06/</w:t>
+      </w:r>
+      <w:r>
+        <w:rPr>
+          <w:sz w:val="20"/>
+          <w:szCs w:val="20"/>
+        </w:rPr>
+        <w:t xml:space="preserve">18 </w:t>
+      </w:r>
+      <w:r>
+        <w:rPr>
+          <w:sz w:val="20"/>
+          <w:szCs w:val="20"/>
+        </w:rPr>
+        <w:t>– 08/</w:t>
+      </w:r>
+      <w:r>
+        <w:rPr>
+          <w:sz w:val="20"/>
+          <w:szCs w:val="20"/>
+        </w:rPr>
+        <w:t>18)</w:t>
+      </w:r>
+    </w:p>
+    <w:p>
+      <w:pPr>
+        <w:pStyle w:val="Header"/>
+        <w:rPr>
+          <w:sz w:val="20"/>
+          <w:szCs w:val="20"/>
+        </w:rPr>
+      </w:pPr>
+      <w:r>
+        <w:rPr>
+          <w:b/>
+          <w:bCs/>
+          <w:sz w:val="20"/>
+          <w:szCs w:val="20"/>
+        </w:rPr>
+        <w:t>Camp Instructor</w:t>
+      </w:r>
+    </w:p>
+    <w:p>
+      <w:pPr>
+        <w:pStyle w:val="Header"/>
+        <w:numPr>
+          <w:ilvl w:val="0"/>
+          <w:numId w:val="6"/>
+        </w:numPr>
+        <w:rPr>
+          <w:sz w:val="20"/>
+          <w:szCs w:val="20"/>
+        </w:rPr>
+      </w:pPr>
+      <w:r>
+        <w:rPr>
+          <w:sz w:val="20"/>
+          <w:szCs w:val="20"/>
+        </w:rPr>
+        <w:t>Taught programming concepts, game design principles, and engineering practices</w:t>
+      </w:r>
+    </w:p>
+    <w:p>
+      <w:pPr>
+        <w:pStyle w:val="Header"/>
+        <w:numPr>
+          <w:ilvl w:val="0"/>
+          <w:numId w:val="6"/>
+        </w:numPr>
+        <w:rPr>
+          <w:sz w:val="20"/>
+          <w:szCs w:val="20"/>
+        </w:rPr>
+      </w:pPr>
+      <w:r>
+        <w:rPr>
+          <w:sz w:val="20"/>
+          <w:szCs w:val="20"/>
+        </w:rPr>
+        <w:t xml:space="preserve">Courses included: </w:t>
+      </w:r>
+      <w:r>
+        <w:rPr>
+          <w:sz w:val="20"/>
+          <w:szCs w:val="20"/>
+        </w:rPr>
+        <w:t>Minecraft modding in Java, Unity</w:t>
+      </w:r>
+      <w:r>
+        <w:rPr>
+          <w:sz w:val="20"/>
+          <w:szCs w:val="20"/>
+        </w:rPr>
+        <w:t xml:space="preserve"> VR games</w:t>
+      </w:r>
+      <w:r>
+        <w:rPr>
+          <w:sz w:val="20"/>
+          <w:szCs w:val="20"/>
+        </w:rPr>
+        <w:t xml:space="preserve"> </w:t>
+      </w:r>
+      <w:r>
+        <w:rPr>
+          <w:sz w:val="20"/>
+          <w:szCs w:val="20"/>
+        </w:rPr>
+        <w:t>in</w:t>
+      </w:r>
+      <w:r>
+        <w:rPr>
+          <w:sz w:val="20"/>
+          <w:szCs w:val="20"/>
+        </w:rPr>
+        <w:t xml:space="preserve"> C#, </w:t>
+      </w:r>
+      <w:r>
+        <w:rPr>
+          <w:sz w:val="20"/>
+          <w:szCs w:val="20"/>
+        </w:rPr>
+        <w:t xml:space="preserve">and </w:t>
+      </w:r>
+      <w:r>
+        <w:rPr>
+          <w:sz w:val="20"/>
+          <w:szCs w:val="20"/>
+        </w:rPr>
+        <w:t>basic Python</w:t>
+      </w:r>
+      <w:r>
+        <w:rPr>
+          <w:sz w:val="20"/>
+          <w:szCs w:val="20"/>
+        </w:rPr>
+        <w:t xml:space="preserve"> projects</w:t>
+      </w:r>
+    </w:p>
+    <w:p>
+      <w:pPr>
+        <w:pStyle w:val="Header"/>
+        <w:numPr>
+          <w:ilvl w:val="0"/>
+          <w:numId w:val="6"/>
+        </w:numPr>
+        <w:rPr>
+          <w:b/>
+          <w:bCs/>
+          <w:sz w:val="20"/>
+          <w:szCs w:val="20"/>
+          <w:u w:val="single"/>
+        </w:rPr>
+      </w:pPr>
+      <w:r>
+        <w:rPr>
+          <w:sz w:val="20"/>
+          <w:szCs w:val="20"/>
+        </w:rPr>
+        <w:t>Standardized curriculum for over 10 different courses by documenting learning materials on GitHub</w:t>
+      </w:r>
+      <w:bookmarkStart w:id="0" w:name="_5fvr7g6kedy9" w:colFirst="0" w:colLast="0"/>
+      <w:bookmarkEnd w:id="0"/>
+      <w:r>
+        <w:rPr>
+          <w:sz w:val="20"/>
+          <w:szCs w:val="20"/>
+        </w:rPr>
+        <w:br/>
+      </w:r>
+    </w:p>
+    <w:p>
+      <w:pPr>
+        <w:pStyle w:val="Header"/>
+        <w:rPr>
+          <w:b/>
+          <w:bCs/>
+          <w:sz w:val="24"/>
+          <w:szCs w:val="24"/>
+          <w:u w:val="single"/>
+        </w:rPr>
+      </w:pPr>
       <w:r>
         <w:rPr>
           <w:b/>
@@ -320,7 +1076,7 @@
           <w:sz w:val="20"/>
           <w:szCs w:val="20"/>
         </w:rPr>
-        <w:t xml:space="preserve">Visual Programming I &amp; II </w:t>
+        <w:t>Business application development with C#</w:t>
       </w:r>
     </w:p>
     <w:p>
@@ -342,15 +1098,7 @@
           <w:sz w:val="20"/>
           <w:szCs w:val="20"/>
         </w:rPr>
-        <w:t>Agile Project M</w:t>
-      </w:r>
-      <w:r>
-        <w:rPr>
-          <w:bCs/>
-          <w:sz w:val="20"/>
-          <w:szCs w:val="20"/>
-        </w:rPr>
-        <w:t>anagement</w:t>
+        <w:t>Mobile application development with Java</w:t>
       </w:r>
     </w:p>
     <w:p>
@@ -372,659 +1120,12 @@
           <w:sz w:val="20"/>
           <w:szCs w:val="20"/>
         </w:rPr>
-        <w:t>Android App</w:t>
-      </w:r>
-      <w:r>
-        <w:rPr>
-          <w:bCs/>
-          <w:sz w:val="20"/>
-          <w:szCs w:val="20"/>
-        </w:rPr>
-        <w:t>lication Development</w:t>
-      </w:r>
-    </w:p>
-    <w:p>
-      <w:pPr>
-        <w:pStyle w:val="Header"/>
-        <w:numPr>
-          <w:ilvl w:val="0"/>
-          <w:numId w:val="5"/>
-        </w:numPr>
-        <w:rPr>
-          <w:sz w:val="20"/>
-          <w:szCs w:val="20"/>
-        </w:rPr>
-      </w:pPr>
-      <w:r>
-        <w:rPr>
-          <w:bCs/>
-          <w:sz w:val="20"/>
-          <w:szCs w:val="20"/>
-        </w:rPr>
-        <w:t>Web App</w:t>
-      </w:r>
-      <w:r>
-        <w:rPr>
-          <w:bCs/>
-          <w:sz w:val="20"/>
-          <w:szCs w:val="20"/>
-        </w:rPr>
-        <w:t>lication</w:t>
-      </w:r>
-      <w:r>
-        <w:rPr>
-          <w:bCs/>
-          <w:sz w:val="20"/>
-          <w:szCs w:val="20"/>
-        </w:rPr>
-        <w:t xml:space="preserve"> Design &amp; Dev</w:t>
-      </w:r>
-      <w:r>
-        <w:rPr>
-          <w:bCs/>
-          <w:sz w:val="20"/>
-          <w:szCs w:val="20"/>
-        </w:rPr>
-        <w:t>elopment</w:t>
-      </w:r>
-      <w:bookmarkStart w:id="0" w:name="_GoBack"/>
-      <w:bookmarkEnd w:id="0"/>
-      <w:r>
-        <w:rPr>
-          <w:bCs/>
-          <w:szCs w:val="20"/>
-        </w:rPr>
-        <w:br/>
-      </w:r>
-    </w:p>
-    <w:p>
-      <w:pPr>
-        <w:pStyle w:val="Header"/>
-        <w:rPr>
-          <w:b/>
-          <w:sz w:val="28"/>
-          <w:szCs w:val="28"/>
-          <w:u w:val="single"/>
-        </w:rPr>
-      </w:pPr>
-      <w:r>
-        <w:rPr>
-          <w:b/>
-          <w:sz w:val="28"/>
-          <w:szCs w:val="28"/>
-          <w:u w:val="single"/>
-        </w:rPr>
-        <w:t>EXPERIENCE</w:t>
-      </w:r>
-      <w:r>
-        <w:rPr>
-          <w:b/>
-          <w:sz w:val="28"/>
-          <w:szCs w:val="28"/>
-          <w:u w:val="single"/>
-        </w:rPr>
-        <w:br/>
-      </w:r>
-      <w:r>
-        <w:rPr>
-          <w:b/>
-          <w:sz w:val="24"/>
-          <w:szCs w:val="20"/>
-        </w:rPr>
-        <w:t>Texas State</w:t>
-      </w:r>
-      <w:r>
-        <w:rPr>
-          <w:b/>
-          <w:sz w:val="24"/>
-          <w:szCs w:val="20"/>
-        </w:rPr>
-        <w:t xml:space="preserve"> University</w:t>
-      </w:r>
-      <w:r>
-        <w:rPr>
-          <w:b/>
-          <w:sz w:val="24"/>
-          <w:szCs w:val="20"/>
-        </w:rPr>
-        <w:t xml:space="preserve"> CIS &amp; QMST Department</w:t>
-      </w:r>
-      <w:r>
-        <w:rPr>
-          <w:b/>
-          <w:szCs w:val="20"/>
-        </w:rPr>
-        <w:t xml:space="preserve"> </w:t>
-      </w:r>
-      <w:r>
-        <w:rPr>
-          <w:sz w:val="20"/>
-          <w:szCs w:val="20"/>
-        </w:rPr>
-        <w:t>(</w:t>
-      </w:r>
-      <w:r>
-        <w:rPr>
-          <w:sz w:val="20"/>
-          <w:szCs w:val="20"/>
-        </w:rPr>
-        <w:t>09/18</w:t>
-      </w:r>
-      <w:r>
-        <w:rPr>
-          <w:sz w:val="20"/>
-          <w:szCs w:val="20"/>
-        </w:rPr>
-        <w:t xml:space="preserve"> </w:t>
-      </w:r>
-      <w:r>
-        <w:rPr>
-          <w:sz w:val="20"/>
-          <w:szCs w:val="20"/>
-        </w:rPr>
-        <w:t>-</w:t>
-      </w:r>
-      <w:r>
-        <w:rPr>
-          <w:sz w:val="20"/>
-          <w:szCs w:val="20"/>
-        </w:rPr>
-        <w:t xml:space="preserve"> Present)</w:t>
-      </w:r>
-    </w:p>
-    <w:p>
-      <w:pPr>
-        <w:pStyle w:val="Header"/>
-        <w:rPr>
-          <w:b/>
-          <w:bCs/>
-          <w:sz w:val="20"/>
-          <w:szCs w:val="20"/>
-        </w:rPr>
-      </w:pPr>
-      <w:r>
-        <w:rPr>
-          <w:b/>
-          <w:bCs/>
-          <w:sz w:val="20"/>
-          <w:szCs w:val="20"/>
-        </w:rPr>
-        <w:t>Tech Fellow</w:t>
-      </w:r>
-    </w:p>
-    <w:p>
-      <w:pPr>
-        <w:pStyle w:val="Header"/>
-        <w:numPr>
-          <w:ilvl w:val="0"/>
-          <w:numId w:val="3"/>
-        </w:numPr>
-        <w:rPr>
-          <w:sz w:val="20"/>
-          <w:szCs w:val="20"/>
-        </w:rPr>
-      </w:pPr>
-      <w:r>
-        <w:rPr>
-          <w:sz w:val="20"/>
-          <w:szCs w:val="20"/>
-        </w:rPr>
-        <w:t>Tutor students at the McCoy College of Business</w:t>
-      </w:r>
-    </w:p>
-    <w:p>
-      <w:pPr>
-        <w:pStyle w:val="Header"/>
-        <w:numPr>
-          <w:ilvl w:val="0"/>
-          <w:numId w:val="3"/>
-        </w:numPr>
-        <w:rPr>
-          <w:sz w:val="20"/>
-          <w:szCs w:val="20"/>
-        </w:rPr>
-      </w:pPr>
-      <w:r>
-        <w:rPr>
-          <w:sz w:val="20"/>
-          <w:szCs w:val="20"/>
-        </w:rPr>
-        <w:t>Student Subject Matter Expert in C# programming</w:t>
-      </w:r>
-    </w:p>
-    <w:p>
-      <w:pPr>
-        <w:pStyle w:val="Header"/>
-        <w:numPr>
-          <w:ilvl w:val="0"/>
-          <w:numId w:val="3"/>
-        </w:numPr>
-        <w:rPr>
-          <w:sz w:val="20"/>
-          <w:szCs w:val="20"/>
-        </w:rPr>
-      </w:pPr>
-      <w:r>
-        <w:rPr>
-          <w:sz w:val="20"/>
-          <w:szCs w:val="20"/>
-        </w:rPr>
-        <w:t>Knowledge on 10 different C.I.S. courses, Statistics, and Accounting</w:t>
-      </w:r>
-    </w:p>
-    <w:p>
-      <w:pPr>
-        <w:pStyle w:val="Header"/>
-        <w:numPr>
-          <w:ilvl w:val="0"/>
-          <w:numId w:val="3"/>
-        </w:numPr>
-        <w:rPr>
-          <w:sz w:val="20"/>
-          <w:szCs w:val="20"/>
-        </w:rPr>
-      </w:pPr>
-      <w:r>
-        <w:rPr>
-          <w:sz w:val="20"/>
-          <w:szCs w:val="20"/>
-        </w:rPr>
-        <w:t>Run diagnostic tests and updates on 200+ machines in computer labs</w:t>
-      </w:r>
-    </w:p>
-    <w:p>
-      <w:pPr>
-        <w:pStyle w:val="Header"/>
-        <w:rPr>
-          <w:sz w:val="20"/>
-          <w:szCs w:val="20"/>
-        </w:rPr>
-      </w:pPr>
-      <w:r>
-        <w:rPr>
-          <w:szCs w:val="20"/>
-        </w:rPr>
-        <w:br/>
-      </w:r>
-      <w:r>
-        <w:rPr>
-          <w:b/>
-          <w:sz w:val="24"/>
-          <w:szCs w:val="20"/>
-        </w:rPr>
-        <w:t>USAA</w:t>
-      </w:r>
-      <w:r>
-        <w:rPr>
-          <w:sz w:val="24"/>
-          <w:szCs w:val="20"/>
-        </w:rPr>
-        <w:t xml:space="preserve"> </w:t>
-      </w:r>
-      <w:r>
-        <w:rPr>
-          <w:sz w:val="20"/>
-          <w:szCs w:val="20"/>
-        </w:rPr>
-        <w:t>(</w:t>
-      </w:r>
-      <w:r>
-        <w:rPr>
-          <w:sz w:val="20"/>
-          <w:szCs w:val="20"/>
-        </w:rPr>
-        <w:t>05/19 – 07/</w:t>
-      </w:r>
-      <w:r>
-        <w:rPr>
-          <w:sz w:val="20"/>
-          <w:szCs w:val="20"/>
-        </w:rPr>
-        <w:t>19)</w:t>
-      </w:r>
-    </w:p>
-    <w:p>
-      <w:pPr>
-        <w:pStyle w:val="Header"/>
-        <w:rPr>
-          <w:sz w:val="20"/>
-          <w:szCs w:val="20"/>
-        </w:rPr>
-      </w:pPr>
-      <w:r>
-        <w:rPr>
-          <w:b/>
-          <w:bCs/>
-          <w:sz w:val="20"/>
-          <w:szCs w:val="20"/>
-        </w:rPr>
-        <w:t>Software Developer &amp; Integrator Intern</w:t>
-      </w:r>
-    </w:p>
-    <w:p>
-      <w:pPr>
-        <w:pStyle w:val="Header"/>
-        <w:numPr>
-          <w:ilvl w:val="0"/>
-          <w:numId w:val="4"/>
-        </w:numPr>
-        <w:rPr>
-          <w:sz w:val="20"/>
-          <w:szCs w:val="20"/>
-        </w:rPr>
-      </w:pPr>
-      <w:r>
-        <w:rPr>
-          <w:sz w:val="20"/>
-          <w:szCs w:val="20"/>
-        </w:rPr>
-        <w:t>Scrum and Scaled Agile Framework</w:t>
-      </w:r>
-    </w:p>
-    <w:p>
-      <w:pPr>
-        <w:pStyle w:val="Header"/>
-        <w:numPr>
-          <w:ilvl w:val="0"/>
-          <w:numId w:val="4"/>
-        </w:numPr>
-        <w:rPr>
-          <w:sz w:val="20"/>
-          <w:szCs w:val="20"/>
-        </w:rPr>
-      </w:pPr>
-      <w:r>
-        <w:rPr>
-          <w:sz w:val="20"/>
-          <w:szCs w:val="20"/>
-        </w:rPr>
-        <w:t>Java backend development for Email, SMS, and Push notifications</w:t>
-      </w:r>
-    </w:p>
-    <w:p>
-      <w:pPr>
-        <w:pStyle w:val="Header"/>
-        <w:numPr>
-          <w:ilvl w:val="0"/>
-          <w:numId w:val="4"/>
-        </w:numPr>
-        <w:rPr>
-          <w:sz w:val="20"/>
-          <w:szCs w:val="20"/>
-        </w:rPr>
-      </w:pPr>
-      <w:r>
-        <w:rPr>
-          <w:sz w:val="20"/>
-          <w:szCs w:val="20"/>
-        </w:rPr>
-        <w:t>Reduced message delivery batch time by over 60%</w:t>
-      </w:r>
-    </w:p>
-    <w:p>
-      <w:pPr>
-        <w:pStyle w:val="Header"/>
-        <w:numPr>
-          <w:ilvl w:val="0"/>
-          <w:numId w:val="4"/>
-        </w:numPr>
-        <w:rPr>
-          <w:sz w:val="20"/>
-          <w:szCs w:val="20"/>
-        </w:rPr>
-      </w:pPr>
-      <w:r>
-        <w:rPr>
-          <w:sz w:val="20"/>
-          <w:szCs w:val="20"/>
-        </w:rPr>
-        <w:t>Increased efficiency of communication with over 13 million members</w:t>
-      </w:r>
-    </w:p>
-    <w:p>
-      <w:pPr>
-        <w:pStyle w:val="Header"/>
-        <w:rPr>
-          <w:sz w:val="20"/>
-          <w:szCs w:val="20"/>
-        </w:rPr>
-      </w:pPr>
-      <w:r>
-        <w:rPr>
-          <w:szCs w:val="20"/>
-        </w:rPr>
-        <w:br/>
-      </w:r>
-      <w:r>
-        <w:rPr>
-          <w:b/>
-          <w:sz w:val="24"/>
-          <w:szCs w:val="20"/>
-        </w:rPr>
-        <w:t>Fun 2 Learn Code</w:t>
-      </w:r>
-      <w:r>
-        <w:rPr>
-          <w:sz w:val="24"/>
-          <w:szCs w:val="20"/>
-        </w:rPr>
-        <w:t xml:space="preserve"> </w:t>
-      </w:r>
-      <w:r>
-        <w:rPr>
-          <w:sz w:val="20"/>
-          <w:szCs w:val="20"/>
-        </w:rPr>
-        <w:t>(</w:t>
-      </w:r>
-      <w:r>
-        <w:rPr>
-          <w:sz w:val="20"/>
-          <w:szCs w:val="20"/>
-        </w:rPr>
-        <w:t>06/</w:t>
-      </w:r>
-      <w:r>
-        <w:rPr>
-          <w:sz w:val="20"/>
-          <w:szCs w:val="20"/>
-        </w:rPr>
-        <w:t xml:space="preserve">18 </w:t>
-      </w:r>
-      <w:r>
-        <w:rPr>
-          <w:sz w:val="20"/>
-          <w:szCs w:val="20"/>
-        </w:rPr>
-        <w:t>– 08/</w:t>
-      </w:r>
-      <w:r>
-        <w:rPr>
-          <w:sz w:val="20"/>
-          <w:szCs w:val="20"/>
-        </w:rPr>
-        <w:t>18)</w:t>
-      </w:r>
-    </w:p>
-    <w:p>
-      <w:pPr>
-        <w:pStyle w:val="Header"/>
-        <w:rPr>
-          <w:sz w:val="20"/>
-          <w:szCs w:val="20"/>
-        </w:rPr>
-      </w:pPr>
-      <w:r>
-        <w:rPr>
-          <w:b/>
-          <w:bCs/>
-          <w:sz w:val="20"/>
-          <w:szCs w:val="20"/>
-        </w:rPr>
-        <w:t>Camp Instructor</w:t>
-      </w:r>
-    </w:p>
-    <w:p>
-      <w:pPr>
-        <w:pStyle w:val="Header"/>
-        <w:numPr>
-          <w:ilvl w:val="0"/>
-          <w:numId w:val="6"/>
-        </w:numPr>
-        <w:rPr>
-          <w:sz w:val="20"/>
-          <w:szCs w:val="20"/>
-        </w:rPr>
-      </w:pPr>
-      <w:r>
-        <w:rPr>
-          <w:sz w:val="20"/>
-          <w:szCs w:val="20"/>
-        </w:rPr>
-        <w:t>Taught programming concepts, game design principles, and engineering practices</w:t>
-      </w:r>
-    </w:p>
-    <w:p>
-      <w:pPr>
-        <w:pStyle w:val="Header"/>
-        <w:numPr>
-          <w:ilvl w:val="0"/>
-          <w:numId w:val="6"/>
-        </w:numPr>
-        <w:rPr>
-          <w:sz w:val="20"/>
-          <w:szCs w:val="20"/>
-        </w:rPr>
-      </w:pPr>
-      <w:r>
-        <w:rPr>
-          <w:sz w:val="20"/>
-          <w:szCs w:val="20"/>
-        </w:rPr>
-        <w:t xml:space="preserve">Courses included: </w:t>
-      </w:r>
-      <w:r>
-        <w:rPr>
-          <w:sz w:val="20"/>
-          <w:szCs w:val="20"/>
-        </w:rPr>
-        <w:t>Minecraft modding in Java, Unity</w:t>
-      </w:r>
-      <w:r>
-        <w:rPr>
-          <w:sz w:val="20"/>
-          <w:szCs w:val="20"/>
-        </w:rPr>
-        <w:t xml:space="preserve"> VR games</w:t>
-      </w:r>
-      <w:r>
-        <w:rPr>
-          <w:sz w:val="20"/>
-          <w:szCs w:val="20"/>
-        </w:rPr>
-        <w:t xml:space="preserve"> </w:t>
-      </w:r>
-      <w:r>
-        <w:rPr>
-          <w:sz w:val="20"/>
-          <w:szCs w:val="20"/>
-        </w:rPr>
-        <w:t>in</w:t>
-      </w:r>
-      <w:r>
-        <w:rPr>
-          <w:sz w:val="20"/>
-          <w:szCs w:val="20"/>
-        </w:rPr>
-        <w:t xml:space="preserve"> C#, </w:t>
-      </w:r>
-      <w:r>
-        <w:rPr>
-          <w:sz w:val="20"/>
-          <w:szCs w:val="20"/>
-        </w:rPr>
-        <w:t xml:space="preserve">and </w:t>
-      </w:r>
-      <w:r>
-        <w:rPr>
-          <w:sz w:val="20"/>
-          <w:szCs w:val="20"/>
-        </w:rPr>
-        <w:t>basic Python</w:t>
-      </w:r>
-      <w:r>
-        <w:rPr>
-          <w:sz w:val="20"/>
-          <w:szCs w:val="20"/>
-        </w:rPr>
-        <w:t xml:space="preserve"> projects</w:t>
-      </w:r>
-    </w:p>
-    <w:p>
-      <w:pPr>
-        <w:pStyle w:val="Header"/>
-        <w:numPr>
-          <w:ilvl w:val="0"/>
-          <w:numId w:val="6"/>
-        </w:numPr>
-        <w:rPr>
-          <w:b/>
-          <w:bCs/>
-          <w:sz w:val="20"/>
-          <w:szCs w:val="20"/>
-          <w:u w:val="single"/>
-        </w:rPr>
-      </w:pPr>
-      <w:r>
-        <w:rPr>
-          <w:sz w:val="20"/>
-          <w:szCs w:val="20"/>
-        </w:rPr>
-        <w:t>Standardized curriculum for over 10 different courses by documenting learning materials on GitHub</w:t>
-      </w:r>
-      <w:bookmarkStart w:id="1" w:name="_5fvr7g6kedy9" w:colFirst="0" w:colLast="0"/>
-      <w:bookmarkEnd w:id="1"/>
-    </w:p>
-    <w:p>
-      <w:pPr>
-        <w:pStyle w:val="Header"/>
-        <w:numPr>
-          <w:ilvl w:val="0"/>
-          <w:numId w:val="6"/>
-        </w:numPr>
-        <w:rPr>
-          <w:b/>
-          <w:bCs/>
-          <w:sz w:val="20"/>
-          <w:szCs w:val="20"/>
-          <w:u w:val="single"/>
-        </w:rPr>
-      </w:pPr>
-      <w:r>
-        <w:rPr>
-          <w:sz w:val="20"/>
-          <w:szCs w:val="20"/>
-        </w:rPr>
-        <w:t>Eliminated the need for paper copies of course work</w:t>
-      </w:r>
-      <w:r>
-        <w:rPr>
-          <w:sz w:val="20"/>
-          <w:szCs w:val="20"/>
-        </w:rPr>
-        <w:br/>
-      </w:r>
-    </w:p>
-    <w:p>
-      <w:pPr>
-        <w:pStyle w:val="Header"/>
-        <w:rPr>
-          <w:b/>
-          <w:sz w:val="20"/>
-          <w:szCs w:val="18"/>
-        </w:rPr>
-      </w:pPr>
-      <w:r>
+        <w:t>Web application development with JavaScript</w:t>
+      </w:r>
+    </w:p>
+    <w:p>
+      <w:pPr>
+        <w:pStyle w:val="Header"/>
         <w:rPr>
           <w:b/>
           <w:bCs/>
@@ -1032,65 +1133,26 @@
           <w:szCs w:val="28"/>
           <w:u w:val="single"/>
         </w:rPr>
+      </w:pPr>
+    </w:p>
+    <w:p>
+      <w:pPr>
+        <w:pStyle w:val="Header"/>
+        <w:rPr>
+          <w:b/>
+          <w:sz w:val="20"/>
+          <w:szCs w:val="18"/>
+        </w:rPr>
+      </w:pPr>
+      <w:r>
+        <w:rPr>
+          <w:b/>
+          <w:bCs/>
+          <w:sz w:val="28"/>
+          <w:szCs w:val="28"/>
+          <w:u w:val="single"/>
+        </w:rPr>
         <w:t>SKILLS &amp; ACHIEVEMENTS</w:t>
-      </w:r>
-    </w:p>
-    <w:p>
-      <w:pPr>
-        <w:pStyle w:val="Header"/>
-        <w:numPr>
-          <w:ilvl w:val="0"/>
-          <w:numId w:val="8"/>
-        </w:numPr>
-        <w:rPr>
-          <w:sz w:val="20"/>
-          <w:szCs w:val="20"/>
-        </w:rPr>
-      </w:pPr>
-      <w:r>
-        <w:rPr>
-          <w:b/>
-          <w:sz w:val="20"/>
-          <w:szCs w:val="20"/>
-        </w:rPr>
-        <w:t>HTML/CSS</w:t>
-      </w:r>
-      <w:r>
-        <w:rPr>
-          <w:sz w:val="20"/>
-          <w:szCs w:val="20"/>
-        </w:rPr>
-        <w:t xml:space="preserve"> (7 yrs.), </w:t>
-      </w:r>
-      <w:r>
-        <w:rPr>
-          <w:b/>
-          <w:sz w:val="20"/>
-          <w:szCs w:val="20"/>
-        </w:rPr>
-        <w:t>Java</w:t>
-      </w:r>
-      <w:r>
-        <w:rPr>
-          <w:sz w:val="20"/>
-          <w:szCs w:val="20"/>
-        </w:rPr>
-        <w:t xml:space="preserve"> (6 yrs.), </w:t>
-      </w:r>
-      <w:r>
-        <w:rPr>
-          <w:b/>
-          <w:sz w:val="20"/>
-          <w:szCs w:val="20"/>
-        </w:rPr>
-        <w:t>C#</w:t>
-      </w:r>
-      <w:r>
-        <w:rPr>
-          <w:sz w:val="20"/>
-          <w:szCs w:val="20"/>
-        </w:rPr>
-        <w:t xml:space="preserve"> (3 yrs.)</w:t>
       </w:r>
     </w:p>
     <w:p>
@@ -1111,45 +1173,25 @@
           <w:sz w:val="20"/>
           <w:szCs w:val="20"/>
         </w:rPr>
-        <w:t>Microsoft SQL</w:t>
-      </w:r>
-      <w:r>
-        <w:rPr>
-          <w:sz w:val="20"/>
-          <w:szCs w:val="20"/>
-        </w:rPr>
-        <w:t xml:space="preserve"> (2 yrs.), </w:t>
-      </w:r>
-      <w:r>
-        <w:rPr>
-          <w:b/>
-          <w:sz w:val="20"/>
-          <w:szCs w:val="20"/>
-        </w:rPr>
-        <w:t>JavaScript</w:t>
-      </w:r>
-      <w:r>
-        <w:rPr>
-          <w:sz w:val="20"/>
-          <w:szCs w:val="20"/>
-        </w:rPr>
-        <w:t xml:space="preserve"> (1 yr.), </w:t>
-      </w:r>
-      <w:r>
-        <w:rPr>
-          <w:b/>
-          <w:bCs/>
-          <w:sz w:val="20"/>
-          <w:szCs w:val="20"/>
-        </w:rPr>
-        <w:t>Python</w:t>
-      </w:r>
-      <w:r>
-        <w:rPr>
-          <w:sz w:val="20"/>
-          <w:szCs w:val="20"/>
-        </w:rPr>
-        <w:t xml:space="preserve"> (1 yr.) </w:t>
+        <w:t>Java, REACT/Redux, SQL, Kubernetes/</w:t>
+      </w:r>
+      <w:proofErr w:type="spellStart"/>
+      <w:r>
+        <w:rPr>
+          <w:b/>
+          <w:sz w:val="20"/>
+          <w:szCs w:val="20"/>
+        </w:rPr>
+        <w:t>Openshift</w:t>
+      </w:r>
+      <w:proofErr w:type="spellEnd"/>
+      <w:r>
+        <w:rPr>
+          <w:b/>
+          <w:sz w:val="20"/>
+          <w:szCs w:val="20"/>
+        </w:rPr>
+        <w:t>, Docker, Spring</w:t>
       </w:r>
     </w:p>
     <w:p>
@@ -1195,7 +1237,14 @@
           <w:sz w:val="20"/>
           <w:szCs w:val="20"/>
         </w:rPr>
-        <w:t>Proficient with Git version-control software</w:t>
+        <w:t xml:space="preserve">Proficient with Git </w:t>
+      </w:r>
+      <w:r>
+        <w:rPr>
+          <w:sz w:val="20"/>
+          <w:szCs w:val="20"/>
+        </w:rPr>
+        <w:t>VCS</w:t>
       </w:r>
     </w:p>
     <w:p>
@@ -1264,7 +1313,21 @@
           <w:sz w:val="20"/>
           <w:szCs w:val="20"/>
         </w:rPr>
-        <w:t>Dean’s List (Spring 2017 thru Present)</w:t>
+        <w:t>Dean’s List (</w:t>
+      </w:r>
+      <w:r>
+        <w:rPr>
+          <w:sz w:val="20"/>
+          <w:szCs w:val="20"/>
+        </w:rPr>
+        <w:t>6 semesters</w:t>
+      </w:r>
+      <w:r>
+        <w:rPr>
+          <w:sz w:val="20"/>
+          <w:szCs w:val="20"/>
+        </w:rPr>
+        <w:t>)</w:t>
       </w:r>
     </w:p>
     <w:p>
@@ -1299,7 +1362,6 @@
         <w:t>References available upon request.</w:t>
       </w:r>
     </w:p>
-    <w:p/>
     <w:sectPr>
       <w:headerReference w:type="default" r:id="rId10"/>
       <w:pgSz w:w="12240" w:h="15840"/>
@@ -1312,7 +1374,7 @@
 </file>
 
 <file path=word/endnotes.xml><?xml version="1.0" encoding="utf-8"?>
-<w:endnotes xmlns:wpc="http://schemas.microsoft.com/office/word/2010/wordprocessingCanvas" xmlns:cx="http://schemas.microsoft.com/office/drawing/2014/chartex" xmlns:cx1="http://schemas.microsoft.com/office/drawing/2015/9/8/chartex" xmlns:cx2="http://schemas.microsoft.com/office/drawing/2015/10/21/chartex" xmlns:cx3="http://schemas.microsoft.com/office/drawing/2016/5/9/chartex" xmlns:cx4="http://schemas.microsoft.com/office/drawing/2016/5/10/chartex" xmlns:cx5="http://schemas.microsoft.com/office/drawing/2016/5/11/chartex" xmlns:cx6="http://schemas.microsoft.com/office/drawing/2016/5/12/chartex" xmlns:cx7="http://schemas.microsoft.com/office/drawing/2016/5/13/chartex" xmlns:cx8="http://schemas.microsoft.com/office/drawing/2016/5/14/chartex" xmlns:mc="http://schemas.openxmlformats.org/markup-compatibility/2006" xmlns:aink="http://schemas.microsoft.com/office/drawing/2016/ink" xmlns:am3d="http://schemas.microsoft.com/office/drawing/2017/model3d" xmlns:o="urn:schemas-microsoft-com:office:office" xmlns:r="http://schemas.openxmlformats.org/officeDocument/2006/relationships" xmlns:m="http://schemas.openxmlformats.org/officeDocument/2006/math" xmlns:v="urn:schemas-microsoft-com:vml" xmlns:wp14="http://schemas.microsoft.com/office/word/2010/wordprocessingDrawing" xmlns:wp="http://schemas.openxmlformats.org/drawingml/2006/wordprocessingDrawing" xmlns:w10="urn:schemas-microsoft-com:office:word" xmlns:w="http://schemas.openxmlformats.org/wordprocessingml/2006/main" xmlns:w14="http://schemas.microsoft.com/office/word/2010/wordml" xmlns:w15="http://schemas.microsoft.com/office/word/2012/wordml" xmlns:w16cid="http://schemas.microsoft.com/office/word/2016/wordml/cid" xmlns:w16se="http://schemas.microsoft.com/office/word/2015/wordml/symex" xmlns:wpg="http://schemas.microsoft.com/office/word/2010/wordprocessingGroup" xmlns:wpi="http://schemas.microsoft.com/office/word/2010/wordprocessingInk" xmlns:wne="http://schemas.microsoft.com/office/word/2006/wordml" xmlns:wps="http://schemas.microsoft.com/office/word/2010/wordprocessingShape" mc:Ignorable="w14 w15 w16se w16cid wp14">
+<w:endnotes xmlns:wpc="http://schemas.microsoft.com/office/word/2010/wordprocessingCanvas" xmlns:cx="http://schemas.microsoft.com/office/drawing/2014/chartex" xmlns:cx1="http://schemas.microsoft.com/office/drawing/2015/9/8/chartex" xmlns:cx2="http://schemas.microsoft.com/office/drawing/2015/10/21/chartex" xmlns:cx3="http://schemas.microsoft.com/office/drawing/2016/5/9/chartex" xmlns:cx4="http://schemas.microsoft.com/office/drawing/2016/5/10/chartex" xmlns:cx5="http://schemas.microsoft.com/office/drawing/2016/5/11/chartex" xmlns:cx6="http://schemas.microsoft.com/office/drawing/2016/5/12/chartex" xmlns:cx7="http://schemas.microsoft.com/office/drawing/2016/5/13/chartex" xmlns:cx8="http://schemas.microsoft.com/office/drawing/2016/5/14/chartex" xmlns:mc="http://schemas.openxmlformats.org/markup-compatibility/2006" xmlns:aink="http://schemas.microsoft.com/office/drawing/2016/ink" xmlns:am3d="http://schemas.microsoft.com/office/drawing/2017/model3d" xmlns:o="urn:schemas-microsoft-com:office:office" xmlns:r="http://schemas.openxmlformats.org/officeDocument/2006/relationships" xmlns:m="http://schemas.openxmlformats.org/officeDocument/2006/math" xmlns:v="urn:schemas-microsoft-com:vml" xmlns:wp14="http://schemas.microsoft.com/office/word/2010/wordprocessingDrawing" xmlns:wp="http://schemas.openxmlformats.org/drawingml/2006/wordprocessingDrawing" xmlns:w10="urn:schemas-microsoft-com:office:word" xmlns:w="http://schemas.openxmlformats.org/wordprocessingml/2006/main" xmlns:w14="http://schemas.microsoft.com/office/word/2010/wordml" xmlns:w15="http://schemas.microsoft.com/office/word/2012/wordml" xmlns:w16cex="http://schemas.microsoft.com/office/word/2018/wordml/cex" xmlns:w16cid="http://schemas.microsoft.com/office/word/2016/wordml/cid" xmlns:w16="http://schemas.microsoft.com/office/word/2018/wordml" xmlns:w16se="http://schemas.microsoft.com/office/word/2015/wordml/symex" xmlns:wpg="http://schemas.microsoft.com/office/word/2010/wordprocessingGroup" xmlns:wpi="http://schemas.microsoft.com/office/word/2010/wordprocessingInk" xmlns:wne="http://schemas.microsoft.com/office/word/2006/wordml" xmlns:wps="http://schemas.microsoft.com/office/word/2010/wordprocessingShape" mc:Ignorable="w14 w15 w16se w16cid w16 w16cex wp14">
   <w:endnote w:type="separator" w:id="-1">
     <w:p>
       <w:pPr>
@@ -1337,7 +1399,7 @@
 </file>
 
 <file path=word/footnotes.xml><?xml version="1.0" encoding="utf-8"?>
-<w:footnotes xmlns:wpc="http://schemas.microsoft.com/office/word/2010/wordprocessingCanvas" xmlns:cx="http://schemas.microsoft.com/office/drawing/2014/chartex" xmlns:cx1="http://schemas.microsoft.com/office/drawing/2015/9/8/chartex" xmlns:cx2="http://schemas.microsoft.com/office/drawing/2015/10/21/chartex" xmlns:cx3="http://schemas.microsoft.com/office/drawing/2016/5/9/chartex" xmlns:cx4="http://schemas.microsoft.com/office/drawing/2016/5/10/chartex" xmlns:cx5="http://schemas.microsoft.com/office/drawing/2016/5/11/chartex" xmlns:cx6="http://schemas.microsoft.com/office/drawing/2016/5/12/chartex" xmlns:cx7="http://schemas.microsoft.com/office/drawing/2016/5/13/chartex" xmlns:cx8="http://schemas.microsoft.com/office/drawing/2016/5/14/chartex" xmlns:mc="http://schemas.openxmlformats.org/markup-compatibility/2006" xmlns:aink="http://schemas.microsoft.com/office/drawing/2016/ink" xmlns:am3d="http://schemas.microsoft.com/office/drawing/2017/model3d" xmlns:o="urn:schemas-microsoft-com:office:office" xmlns:r="http://schemas.openxmlformats.org/officeDocument/2006/relationships" xmlns:m="http://schemas.openxmlformats.org/officeDocument/2006/math" xmlns:v="urn:schemas-microsoft-com:vml" xmlns:wp14="http://schemas.microsoft.com/office/word/2010/wordprocessingDrawing" xmlns:wp="http://schemas.openxmlformats.org/drawingml/2006/wordprocessingDrawing" xmlns:w10="urn:schemas-microsoft-com:office:word" xmlns:w="http://schemas.openxmlformats.org/wordprocessingml/2006/main" xmlns:w14="http://schemas.microsoft.com/office/word/2010/wordml" xmlns:w15="http://schemas.microsoft.com/office/word/2012/wordml" xmlns:w16cid="http://schemas.microsoft.com/office/word/2016/wordml/cid" xmlns:w16se="http://schemas.microsoft.com/office/word/2015/wordml/symex" xmlns:wpg="http://schemas.microsoft.com/office/word/2010/wordprocessingGroup" xmlns:wpi="http://schemas.microsoft.com/office/word/2010/wordprocessingInk" xmlns:wne="http://schemas.microsoft.com/office/word/2006/wordml" xmlns:wps="http://schemas.microsoft.com/office/word/2010/wordprocessingShape" mc:Ignorable="w14 w15 w16se w16cid wp14">
+<w:footnotes xmlns:wpc="http://schemas.microsoft.com/office/word/2010/wordprocessingCanvas" xmlns:cx="http://schemas.microsoft.com/office/drawing/2014/chartex" xmlns:cx1="http://schemas.microsoft.com/office/drawing/2015/9/8/chartex" xmlns:cx2="http://schemas.microsoft.com/office/drawing/2015/10/21/chartex" xmlns:cx3="http://schemas.microsoft.com/office/drawing/2016/5/9/chartex" xmlns:cx4="http://schemas.microsoft.com/office/drawing/2016/5/10/chartex" xmlns:cx5="http://schemas.microsoft.com/office/drawing/2016/5/11/chartex" xmlns:cx6="http://schemas.microsoft.com/office/drawing/2016/5/12/chartex" xmlns:cx7="http://schemas.microsoft.com/office/drawing/2016/5/13/chartex" xmlns:cx8="http://schemas.microsoft.com/office/drawing/2016/5/14/chartex" xmlns:mc="http://schemas.openxmlformats.org/markup-compatibility/2006" xmlns:aink="http://schemas.microsoft.com/office/drawing/2016/ink" xmlns:am3d="http://schemas.microsoft.com/office/drawing/2017/model3d" xmlns:o="urn:schemas-microsoft-com:office:office" xmlns:r="http://schemas.openxmlformats.org/officeDocument/2006/relationships" xmlns:m="http://schemas.openxmlformats.org/officeDocument/2006/math" xmlns:v="urn:schemas-microsoft-com:vml" xmlns:wp14="http://schemas.microsoft.com/office/word/2010/wordprocessingDrawing" xmlns:wp="http://schemas.openxmlformats.org/drawingml/2006/wordprocessingDrawing" xmlns:w10="urn:schemas-microsoft-com:office:word" xmlns:w="http://schemas.openxmlformats.org/wordprocessingml/2006/main" xmlns:w14="http://schemas.microsoft.com/office/word/2010/wordml" xmlns:w15="http://schemas.microsoft.com/office/word/2012/wordml" xmlns:w16cex="http://schemas.microsoft.com/office/word/2018/wordml/cex" xmlns:w16cid="http://schemas.microsoft.com/office/word/2016/wordml/cid" xmlns:w16="http://schemas.microsoft.com/office/word/2018/wordml" xmlns:w16se="http://schemas.microsoft.com/office/word/2015/wordml/symex" xmlns:wpg="http://schemas.microsoft.com/office/word/2010/wordprocessingGroup" xmlns:wpi="http://schemas.microsoft.com/office/word/2010/wordprocessingInk" xmlns:wne="http://schemas.microsoft.com/office/word/2006/wordml" xmlns:wps="http://schemas.microsoft.com/office/word/2010/wordprocessingShape" mc:Ignorable="w14 w15 w16se w16cid w16 w16cex wp14">
   <w:footnote w:type="separator" w:id="-1">
     <w:p>
       <w:pPr>
@@ -1362,7 +1424,7 @@
 </file>
 
 <file path=word/header1.xml><?xml version="1.0" encoding="utf-8"?>
-<w:hdr xmlns:wpc="http://schemas.microsoft.com/office/word/2010/wordprocessingCanvas" xmlns:cx="http://schemas.microsoft.com/office/drawing/2014/chartex" xmlns:cx1="http://schemas.microsoft.com/office/drawing/2015/9/8/chartex" xmlns:cx2="http://schemas.microsoft.com/office/drawing/2015/10/21/chartex" xmlns:cx3="http://schemas.microsoft.com/office/drawing/2016/5/9/chartex" xmlns:cx4="http://schemas.microsoft.com/office/drawing/2016/5/10/chartex" xmlns:cx5="http://schemas.microsoft.com/office/drawing/2016/5/11/chartex" xmlns:cx6="http://schemas.microsoft.com/office/drawing/2016/5/12/chartex" xmlns:cx7="http://schemas.microsoft.com/office/drawing/2016/5/13/chartex" xmlns:cx8="http://schemas.microsoft.com/office/drawing/2016/5/14/chartex" xmlns:mc="http://schemas.openxmlformats.org/markup-compatibility/2006" xmlns:aink="http://schemas.microsoft.com/office/drawing/2016/ink" xmlns:am3d="http://schemas.microsoft.com/office/drawing/2017/model3d" xmlns:o="urn:schemas-microsoft-com:office:office" xmlns:r="http://schemas.openxmlformats.org/officeDocument/2006/relationships" xmlns:m="http://schemas.openxmlformats.org/officeDocument/2006/math" xmlns:v="urn:schemas-microsoft-com:vml" xmlns:wp14="http://schemas.microsoft.com/office/word/2010/wordprocessingDrawing" xmlns:wp="http://schemas.openxmlformats.org/drawingml/2006/wordprocessingDrawing" xmlns:w10="urn:schemas-microsoft-com:office:word" xmlns:w="http://schemas.openxmlformats.org/wordprocessingml/2006/main" xmlns:w14="http://schemas.microsoft.com/office/word/2010/wordml" xmlns:w15="http://schemas.microsoft.com/office/word/2012/wordml" xmlns:w16cid="http://schemas.microsoft.com/office/word/2016/wordml/cid" xmlns:w16se="http://schemas.microsoft.com/office/word/2015/wordml/symex" xmlns:wpg="http://schemas.microsoft.com/office/word/2010/wordprocessingGroup" xmlns:wpi="http://schemas.microsoft.com/office/word/2010/wordprocessingInk" xmlns:wne="http://schemas.microsoft.com/office/word/2006/wordml" xmlns:wps="http://schemas.microsoft.com/office/word/2010/wordprocessingShape" mc:Ignorable="w14 w15 w16se w16cid wp14">
+<w:hdr xmlns:wpc="http://schemas.microsoft.com/office/word/2010/wordprocessingCanvas" xmlns:cx="http://schemas.microsoft.com/office/drawing/2014/chartex" xmlns:cx1="http://schemas.microsoft.com/office/drawing/2015/9/8/chartex" xmlns:cx2="http://schemas.microsoft.com/office/drawing/2015/10/21/chartex" xmlns:cx3="http://schemas.microsoft.com/office/drawing/2016/5/9/chartex" xmlns:cx4="http://schemas.microsoft.com/office/drawing/2016/5/10/chartex" xmlns:cx5="http://schemas.microsoft.com/office/drawing/2016/5/11/chartex" xmlns:cx6="http://schemas.microsoft.com/office/drawing/2016/5/12/chartex" xmlns:cx7="http://schemas.microsoft.com/office/drawing/2016/5/13/chartex" xmlns:cx8="http://schemas.microsoft.com/office/drawing/2016/5/14/chartex" xmlns:mc="http://schemas.openxmlformats.org/markup-compatibility/2006" xmlns:aink="http://schemas.microsoft.com/office/drawing/2016/ink" xmlns:am3d="http://schemas.microsoft.com/office/drawing/2017/model3d" xmlns:o="urn:schemas-microsoft-com:office:office" xmlns:r="http://schemas.openxmlformats.org/officeDocument/2006/relationships" xmlns:m="http://schemas.openxmlformats.org/officeDocument/2006/math" xmlns:v="urn:schemas-microsoft-com:vml" xmlns:wp14="http://schemas.microsoft.com/office/word/2010/wordprocessingDrawing" xmlns:wp="http://schemas.openxmlformats.org/drawingml/2006/wordprocessingDrawing" xmlns:w10="urn:schemas-microsoft-com:office:word" xmlns:w="http://schemas.openxmlformats.org/wordprocessingml/2006/main" xmlns:w14="http://schemas.microsoft.com/office/word/2010/wordml" xmlns:w15="http://schemas.microsoft.com/office/word/2012/wordml" xmlns:w16cex="http://schemas.microsoft.com/office/word/2018/wordml/cex" xmlns:w16cid="http://schemas.microsoft.com/office/word/2016/wordml/cid" xmlns:w16="http://schemas.microsoft.com/office/word/2018/wordml" xmlns:w16se="http://schemas.microsoft.com/office/word/2015/wordml/symex" xmlns:wpg="http://schemas.microsoft.com/office/word/2010/wordprocessingGroup" xmlns:wpi="http://schemas.microsoft.com/office/word/2010/wordprocessingInk" xmlns:wne="http://schemas.microsoft.com/office/word/2006/wordml" xmlns:wps="http://schemas.microsoft.com/office/word/2010/wordprocessingShape" mc:Ignorable="w14 w15 w16se w16cid w16 w16cex wp14">
   <w:p>
     <w:pPr>
       <w:pStyle w:val="Header"/>
@@ -1377,7 +1439,7 @@
 </file>
 
 <file path=word/numbering.xml><?xml version="1.0" encoding="utf-8"?>
-<w:numbering xmlns:wpc="http://schemas.microsoft.com/office/word/2010/wordprocessingCanvas" xmlns:cx="http://schemas.microsoft.com/office/drawing/2014/chartex" xmlns:cx1="http://schemas.microsoft.com/office/drawing/2015/9/8/chartex" xmlns:cx2="http://schemas.microsoft.com/office/drawing/2015/10/21/chartex" xmlns:cx3="http://schemas.microsoft.com/office/drawing/2016/5/9/chartex" xmlns:cx4="http://schemas.microsoft.com/office/drawing/2016/5/10/chartex" xmlns:cx5="http://schemas.microsoft.com/office/drawing/2016/5/11/chartex" xmlns:cx6="http://schemas.microsoft.com/office/drawing/2016/5/12/chartex" xmlns:cx7="http://schemas.microsoft.com/office/drawing/2016/5/13/chartex" xmlns:cx8="http://schemas.microsoft.com/office/drawing/2016/5/14/chartex" xmlns:mc="http://schemas.openxmlformats.org/markup-compatibility/2006" xmlns:aink="http://schemas.microsoft.com/office/drawing/2016/ink" xmlns:am3d="http://schemas.microsoft.com/office/drawing/2017/model3d" xmlns:o="urn:schemas-microsoft-com:office:office" xmlns:r="http://schemas.openxmlformats.org/officeDocument/2006/relationships" xmlns:m="http://schemas.openxmlformats.org/officeDocument/2006/math" xmlns:v="urn:schemas-microsoft-com:vml" xmlns:wp14="http://schemas.microsoft.com/office/word/2010/wordprocessingDrawing" xmlns:wp="http://schemas.openxmlformats.org/drawingml/2006/wordprocessingDrawing" xmlns:w10="urn:schemas-microsoft-com:office:word" xmlns:w="http://schemas.openxmlformats.org/wordprocessingml/2006/main" xmlns:w14="http://schemas.microsoft.com/office/word/2010/wordml" xmlns:w15="http://schemas.microsoft.com/office/word/2012/wordml" xmlns:w16cid="http://schemas.microsoft.com/office/word/2016/wordml/cid" xmlns:w16se="http://schemas.microsoft.com/office/word/2015/wordml/symex" xmlns:wpg="http://schemas.microsoft.com/office/word/2010/wordprocessingGroup" xmlns:wpi="http://schemas.microsoft.com/office/word/2010/wordprocessingInk" xmlns:wne="http://schemas.microsoft.com/office/word/2006/wordml" xmlns:wps="http://schemas.microsoft.com/office/word/2010/wordprocessingShape" mc:Ignorable="w14 w15 w16se w16cid wp14">
+<w:numbering xmlns:wpc="http://schemas.microsoft.com/office/word/2010/wordprocessingCanvas" xmlns:cx="http://schemas.microsoft.com/office/drawing/2014/chartex" xmlns:cx1="http://schemas.microsoft.com/office/drawing/2015/9/8/chartex" xmlns:cx2="http://schemas.microsoft.com/office/drawing/2015/10/21/chartex" xmlns:cx3="http://schemas.microsoft.com/office/drawing/2016/5/9/chartex" xmlns:cx4="http://schemas.microsoft.com/office/drawing/2016/5/10/chartex" xmlns:cx5="http://schemas.microsoft.com/office/drawing/2016/5/11/chartex" xmlns:cx6="http://schemas.microsoft.com/office/drawing/2016/5/12/chartex" xmlns:cx7="http://schemas.microsoft.com/office/drawing/2016/5/13/chartex" xmlns:cx8="http://schemas.microsoft.com/office/drawing/2016/5/14/chartex" xmlns:mc="http://schemas.openxmlformats.org/markup-compatibility/2006" xmlns:aink="http://schemas.microsoft.com/office/drawing/2016/ink" xmlns:am3d="http://schemas.microsoft.com/office/drawing/2017/model3d" xmlns:o="urn:schemas-microsoft-com:office:office" xmlns:r="http://schemas.openxmlformats.org/officeDocument/2006/relationships" xmlns:m="http://schemas.openxmlformats.org/officeDocument/2006/math" xmlns:v="urn:schemas-microsoft-com:vml" xmlns:wp14="http://schemas.microsoft.com/office/word/2010/wordprocessingDrawing" xmlns:wp="http://schemas.openxmlformats.org/drawingml/2006/wordprocessingDrawing" xmlns:w10="urn:schemas-microsoft-com:office:word" xmlns:w="http://schemas.openxmlformats.org/wordprocessingml/2006/main" xmlns:w14="http://schemas.microsoft.com/office/word/2010/wordml" xmlns:w15="http://schemas.microsoft.com/office/word/2012/wordml" xmlns:w16cex="http://schemas.microsoft.com/office/word/2018/wordml/cex" xmlns:w16cid="http://schemas.microsoft.com/office/word/2016/wordml/cid" xmlns:w16="http://schemas.microsoft.com/office/word/2018/wordml" xmlns:w16se="http://schemas.microsoft.com/office/word/2015/wordml/symex" xmlns:wpg="http://schemas.microsoft.com/office/word/2010/wordprocessingGroup" xmlns:wpi="http://schemas.microsoft.com/office/word/2010/wordprocessingInk" xmlns:wne="http://schemas.microsoft.com/office/word/2006/wordml" xmlns:wps="http://schemas.microsoft.com/office/word/2010/wordprocessingShape" mc:Ignorable="w14 w15 w16se w16cid w16 w16cex wp14">
   <w:abstractNum w:abstractNumId="0" w15:restartNumberingAfterBreak="0">
     <w:nsid w:val="00DD4977"/>
     <w:multiLevelType w:val="hybridMultilevel"/>
@@ -2310,7 +2372,7 @@
 </file>
 
 <file path=word/styles.xml><?xml version="1.0" encoding="utf-8"?>
-<w:styles xmlns:mc="http://schemas.openxmlformats.org/markup-compatibility/2006" xmlns:r="http://schemas.openxmlformats.org/officeDocument/2006/relationships" xmlns:w="http://schemas.openxmlformats.org/wordprocessingml/2006/main" xmlns:w14="http://schemas.microsoft.com/office/word/2010/wordml" xmlns:w15="http://schemas.microsoft.com/office/word/2012/wordml" xmlns:w16cid="http://schemas.microsoft.com/office/word/2016/wordml/cid" xmlns:w16se="http://schemas.microsoft.com/office/word/2015/wordml/symex" mc:Ignorable="w14 w15 w16se w16cid">
+<w:styles xmlns:mc="http://schemas.openxmlformats.org/markup-compatibility/2006" xmlns:r="http://schemas.openxmlformats.org/officeDocument/2006/relationships" xmlns:w="http://schemas.openxmlformats.org/wordprocessingml/2006/main" xmlns:w14="http://schemas.microsoft.com/office/word/2010/wordml" xmlns:w15="http://schemas.microsoft.com/office/word/2012/wordml" xmlns:w16cex="http://schemas.microsoft.com/office/word/2018/wordml/cex" xmlns:w16cid="http://schemas.microsoft.com/office/word/2016/wordml/cid" xmlns:w16="http://schemas.microsoft.com/office/word/2018/wordml" xmlns:w16se="http://schemas.microsoft.com/office/word/2015/wordml/symex" mc:Ignorable="w14 w15 w16se w16cid w16 w16cex">
   <w:docDefaults>
     <w:rPrDefault>
       <w:rPr>
@@ -2326,7 +2388,7 @@
       </w:pPr>
     </w:pPrDefault>
   </w:docDefaults>
-  <w:latentStyles w:defLockedState="0" w:defUIPriority="99" w:defSemiHidden="0" w:defUnhideWhenUsed="0" w:defQFormat="0" w:count="377">
+  <w:latentStyles w:defLockedState="0" w:defUIPriority="99" w:defSemiHidden="0" w:defUnhideWhenUsed="0" w:defQFormat="0" w:count="376">
     <w:lsdException w:name="Normal" w:uiPriority="0" w:qFormat="1"/>
     <w:lsdException w:name="heading 1" w:uiPriority="9" w:qFormat="1"/>
     <w:lsdException w:name="heading 2" w:semiHidden="1" w:uiPriority="9" w:unhideWhenUsed="1" w:qFormat="1"/>
@@ -2703,7 +2765,6 @@
     <w:lsdException w:name="Hashtag" w:semiHidden="1" w:unhideWhenUsed="1"/>
     <w:lsdException w:name="Unresolved Mention" w:semiHidden="1" w:unhideWhenUsed="1"/>
     <w:lsdException w:name="Smart Link" w:semiHidden="1" w:unhideWhenUsed="1"/>
-    <w:lsdException w:name="Smart Link Error" w:semiHidden="1" w:unhideWhenUsed="1"/>
   </w:latentStyles>
   <w:style w:type="paragraph" w:default="1" w:styleId="Normal">
     <w:name w:val="Normal"/>

</xml_diff>